<commit_message>
files for sprint 3
</commit_message>
<xml_diff>
--- a/A03_Team2.docx
+++ b/A03_Team2.docx
@@ -998,26 +998,792 @@
     </w:p>
     <w:p>
       <w:r>
-        <w:t>The personal Identification system’s internal structure is divided into two parts: user-interface and server-side database.</w:t>
-      </w:r>
-    </w:p>
-    <w:p/>
-    <w:p>
-      <w:r>
-        <w:t>User interface that both receives user input and outputs the camera feeds.</w:t>
-      </w:r>
-    </w:p>
-    <w:p/>
-    <w:p>
-      <w:pPr>
-        <w:jc w:val="both"/>
-      </w:pPr>
-      <w:r>
-        <w:t xml:space="preserve">Server side database will </w:t>
-      </w:r>
-      <w:r>
-        <w:t>communicates information throughout the camera network and updates the textual log.</w:t>
-      </w:r>
+        <w:t xml:space="preserve">The person Identification </w:t>
+      </w:r>
+      <w:r>
+        <w:t>S</w:t>
+      </w:r>
+      <w:r>
+        <w:t xml:space="preserve">ystem’s internal structure is divided into </w:t>
+      </w:r>
+      <w:r>
+        <w:t>three</w:t>
+      </w:r>
+      <w:r>
+        <w:t xml:space="preserve"> parts: </w:t>
+      </w:r>
+      <w:r>
+        <w:t>shared, video controller, and a web view.</w:t>
+      </w:r>
+    </w:p>
+    <w:p>
+      <w:pPr>
+        <w:pStyle w:val="IntenseQuote"/>
+      </w:pPr>
+      <w:r>
+        <w:t>Shared</w:t>
+      </w:r>
+    </w:p>
+    <w:p>
+      <w:pPr>
+        <w:pStyle w:val="ListParagraph"/>
+        <w:numPr>
+          <w:ilvl w:val="0"/>
+          <w:numId w:val="15"/>
+        </w:numPr>
+      </w:pPr>
+      <w:r>
+        <w:t xml:space="preserve">Class </w:t>
+      </w:r>
+      <w:proofErr w:type="spellStart"/>
+      <w:r>
+        <w:t>ActivityDbRow</w:t>
+      </w:r>
+      <w:proofErr w:type="spellEnd"/>
+    </w:p>
+    <w:p>
+      <w:pPr>
+        <w:pStyle w:val="ListParagraph"/>
+        <w:numPr>
+          <w:ilvl w:val="1"/>
+          <w:numId w:val="15"/>
+        </w:numPr>
+      </w:pPr>
+      <w:r>
+        <w:t>Models the activity of one row of the tracking</w:t>
+      </w:r>
+    </w:p>
+    <w:p>
+      <w:pPr>
+        <w:pStyle w:val="ListParagraph"/>
+        <w:numPr>
+          <w:ilvl w:val="2"/>
+          <w:numId w:val="15"/>
+        </w:numPr>
+      </w:pPr>
+      <w:r>
+        <w:t>Id</w:t>
+      </w:r>
+    </w:p>
+    <w:p>
+      <w:pPr>
+        <w:pStyle w:val="ListParagraph"/>
+        <w:numPr>
+          <w:ilvl w:val="3"/>
+          <w:numId w:val="15"/>
+        </w:numPr>
+      </w:pPr>
+    </w:p>
+    <w:p>
+      <w:pPr>
+        <w:pStyle w:val="ListParagraph"/>
+        <w:numPr>
+          <w:ilvl w:val="2"/>
+          <w:numId w:val="15"/>
+        </w:numPr>
+      </w:pPr>
+      <w:r>
+        <w:t>Label</w:t>
+      </w:r>
+    </w:p>
+    <w:p>
+      <w:pPr>
+        <w:pStyle w:val="ListParagraph"/>
+        <w:numPr>
+          <w:ilvl w:val="2"/>
+          <w:numId w:val="15"/>
+        </w:numPr>
+      </w:pPr>
+      <w:proofErr w:type="spellStart"/>
+      <w:r>
+        <w:t>Start_time</w:t>
+      </w:r>
+      <w:proofErr w:type="spellEnd"/>
+    </w:p>
+    <w:p>
+      <w:pPr>
+        <w:pStyle w:val="ListParagraph"/>
+        <w:numPr>
+          <w:ilvl w:val="2"/>
+          <w:numId w:val="15"/>
+        </w:numPr>
+      </w:pPr>
+      <w:proofErr w:type="spellStart"/>
+      <w:r>
+        <w:t>End_time</w:t>
+      </w:r>
+      <w:proofErr w:type="spellEnd"/>
+    </w:p>
+    <w:p>
+      <w:pPr>
+        <w:pStyle w:val="ListParagraph"/>
+        <w:numPr>
+          <w:ilvl w:val="2"/>
+          <w:numId w:val="15"/>
+        </w:numPr>
+      </w:pPr>
+      <w:proofErr w:type="spellStart"/>
+      <w:r>
+        <w:t>Camera_id</w:t>
+      </w:r>
+      <w:proofErr w:type="spellEnd"/>
+    </w:p>
+    <w:p>
+      <w:pPr>
+        <w:pStyle w:val="ListParagraph"/>
+        <w:numPr>
+          <w:ilvl w:val="2"/>
+          <w:numId w:val="15"/>
+        </w:numPr>
+      </w:pPr>
+      <w:proofErr w:type="spellStart"/>
+      <w:r>
+        <w:t>Next_camera_id</w:t>
+      </w:r>
+      <w:proofErr w:type="spellEnd"/>
+    </w:p>
+    <w:p>
+      <w:pPr>
+        <w:pStyle w:val="ListParagraph"/>
+        <w:numPr>
+          <w:ilvl w:val="2"/>
+          <w:numId w:val="15"/>
+        </w:numPr>
+      </w:pPr>
+      <w:proofErr w:type="spellStart"/>
+      <w:r>
+        <w:t>Rect_start</w:t>
+      </w:r>
+      <w:proofErr w:type="spellEnd"/>
+    </w:p>
+    <w:p>
+      <w:pPr>
+        <w:pStyle w:val="ListParagraph"/>
+        <w:numPr>
+          <w:ilvl w:val="2"/>
+          <w:numId w:val="15"/>
+        </w:numPr>
+      </w:pPr>
+      <w:proofErr w:type="spellStart"/>
+      <w:r>
+        <w:t>Rect_end</w:t>
+      </w:r>
+      <w:proofErr w:type="spellEnd"/>
+    </w:p>
+    <w:p>
+      <w:pPr>
+        <w:pStyle w:val="ListParagraph"/>
+        <w:numPr>
+          <w:ilvl w:val="0"/>
+          <w:numId w:val="15"/>
+        </w:numPr>
+      </w:pPr>
+      <w:r>
+        <w:t xml:space="preserve">Class </w:t>
+      </w:r>
+      <w:proofErr w:type="spellStart"/>
+      <w:r>
+        <w:t>CameraDbRow</w:t>
+      </w:r>
+      <w:proofErr w:type="spellEnd"/>
+    </w:p>
+    <w:p>
+      <w:pPr>
+        <w:pStyle w:val="ListParagraph"/>
+        <w:numPr>
+          <w:ilvl w:val="1"/>
+          <w:numId w:val="15"/>
+        </w:numPr>
+      </w:pPr>
+      <w:r>
+        <w:t>Models the activity of one row of the camera table</w:t>
+      </w:r>
+    </w:p>
+    <w:p>
+      <w:pPr>
+        <w:pStyle w:val="ListParagraph"/>
+        <w:numPr>
+          <w:ilvl w:val="2"/>
+          <w:numId w:val="15"/>
+        </w:numPr>
+      </w:pPr>
+    </w:p>
+    <w:p>
+      <w:pPr>
+        <w:pStyle w:val="IntenseQuote"/>
+      </w:pPr>
+      <w:r>
+        <w:t>Video Controller</w:t>
+      </w:r>
+    </w:p>
+    <w:p>
+      <w:pPr>
+        <w:pStyle w:val="ListParagraph"/>
+        <w:numPr>
+          <w:ilvl w:val="0"/>
+          <w:numId w:val="16"/>
+        </w:numPr>
+      </w:pPr>
+      <w:r>
+        <w:t xml:space="preserve">Class </w:t>
+      </w:r>
+      <w:proofErr w:type="spellStart"/>
+      <w:r>
+        <w:t>VideoCamera</w:t>
+      </w:r>
+      <w:proofErr w:type="spellEnd"/>
+    </w:p>
+    <w:p>
+      <w:pPr>
+        <w:pStyle w:val="ListParagraph"/>
+        <w:numPr>
+          <w:ilvl w:val="1"/>
+          <w:numId w:val="16"/>
+        </w:numPr>
+      </w:pPr>
+      <w:proofErr w:type="spellStart"/>
+      <w:r>
+        <w:lastRenderedPageBreak/>
+        <w:t>cameraDetails</w:t>
+      </w:r>
+      <w:proofErr w:type="spellEnd"/>
+    </w:p>
+    <w:p>
+      <w:pPr>
+        <w:pStyle w:val="ListParagraph"/>
+        <w:numPr>
+          <w:ilvl w:val="1"/>
+          <w:numId w:val="16"/>
+        </w:numPr>
+      </w:pPr>
+      <w:proofErr w:type="spellStart"/>
+      <w:r>
+        <w:t>mysql</w:t>
+      </w:r>
+      <w:proofErr w:type="spellEnd"/>
+    </w:p>
+    <w:p>
+      <w:pPr>
+        <w:pStyle w:val="ListParagraph"/>
+        <w:numPr>
+          <w:ilvl w:val="1"/>
+          <w:numId w:val="16"/>
+        </w:numPr>
+      </w:pPr>
+      <w:proofErr w:type="spellStart"/>
+      <w:r>
+        <w:t>shutItDown</w:t>
+      </w:r>
+      <w:proofErr w:type="spellEnd"/>
+    </w:p>
+    <w:p>
+      <w:pPr>
+        <w:pStyle w:val="ListParagraph"/>
+        <w:numPr>
+          <w:ilvl w:val="1"/>
+          <w:numId w:val="16"/>
+        </w:numPr>
+      </w:pPr>
+      <w:r>
+        <w:t>camera</w:t>
+      </w:r>
+    </w:p>
+    <w:p>
+      <w:pPr>
+        <w:pStyle w:val="ListParagraph"/>
+        <w:numPr>
+          <w:ilvl w:val="1"/>
+          <w:numId w:val="16"/>
+        </w:numPr>
+      </w:pPr>
+      <w:r>
+        <w:t>net</w:t>
+      </w:r>
+    </w:p>
+    <w:p>
+      <w:pPr>
+        <w:pStyle w:val="ListParagraph"/>
+        <w:numPr>
+          <w:ilvl w:val="1"/>
+          <w:numId w:val="16"/>
+        </w:numPr>
+      </w:pPr>
+      <w:proofErr w:type="spellStart"/>
+      <w:r>
+        <w:t>no_video</w:t>
+      </w:r>
+      <w:proofErr w:type="spellEnd"/>
+    </w:p>
+    <w:p>
+      <w:pPr>
+        <w:pStyle w:val="ListParagraph"/>
+        <w:numPr>
+          <w:ilvl w:val="1"/>
+          <w:numId w:val="16"/>
+        </w:numPr>
+      </w:pPr>
+      <w:r>
+        <w:t>jpeg</w:t>
+      </w:r>
+    </w:p>
+    <w:p>
+      <w:pPr>
+        <w:pStyle w:val="ListParagraph"/>
+        <w:numPr>
+          <w:ilvl w:val="1"/>
+          <w:numId w:val="16"/>
+        </w:numPr>
+      </w:pPr>
+      <w:r>
+        <w:t>capturing</w:t>
+      </w:r>
+    </w:p>
+    <w:p>
+      <w:pPr>
+        <w:pStyle w:val="ListParagraph"/>
+        <w:numPr>
+          <w:ilvl w:val="1"/>
+          <w:numId w:val="16"/>
+        </w:numPr>
+      </w:pPr>
+      <w:r>
+        <w:t>lock</w:t>
+      </w:r>
+    </w:p>
+    <w:p>
+      <w:pPr>
+        <w:pStyle w:val="ListParagraph"/>
+        <w:numPr>
+          <w:ilvl w:val="1"/>
+          <w:numId w:val="16"/>
+        </w:numPr>
+      </w:pPr>
+      <w:proofErr w:type="spellStart"/>
+      <w:r>
+        <w:t>tracked_list</w:t>
+      </w:r>
+      <w:proofErr w:type="spellEnd"/>
+    </w:p>
+    <w:p>
+      <w:pPr>
+        <w:pStyle w:val="ListParagraph"/>
+        <w:numPr>
+          <w:ilvl w:val="1"/>
+          <w:numId w:val="16"/>
+        </w:numPr>
+      </w:pPr>
+      <w:proofErr w:type="spellStart"/>
+      <w:r>
+        <w:t>mysql</w:t>
+      </w:r>
+      <w:proofErr w:type="spellEnd"/>
+    </w:p>
+    <w:p>
+      <w:pPr>
+        <w:pStyle w:val="ListParagraph"/>
+        <w:numPr>
+          <w:ilvl w:val="1"/>
+          <w:numId w:val="16"/>
+        </w:numPr>
+      </w:pPr>
+      <w:proofErr w:type="spellStart"/>
+      <w:r>
+        <w:t>Tracked_list</w:t>
+      </w:r>
+      <w:proofErr w:type="spellEnd"/>
+    </w:p>
+    <w:p>
+      <w:pPr>
+        <w:pStyle w:val="ListParagraph"/>
+        <w:numPr>
+          <w:ilvl w:val="1"/>
+          <w:numId w:val="16"/>
+        </w:numPr>
+      </w:pPr>
+      <w:r>
+        <w:t>Lock</w:t>
+      </w:r>
+    </w:p>
+    <w:p>
+      <w:pPr>
+        <w:pStyle w:val="ListParagraph"/>
+        <w:numPr>
+          <w:ilvl w:val="1"/>
+          <w:numId w:val="16"/>
+        </w:numPr>
+      </w:pPr>
+      <w:proofErr w:type="spellStart"/>
+      <w:r>
+        <w:t>insertActivity</w:t>
+      </w:r>
+      <w:proofErr w:type="spellEnd"/>
+    </w:p>
+    <w:p>
+      <w:pPr>
+        <w:pStyle w:val="ListParagraph"/>
+        <w:numPr>
+          <w:ilvl w:val="0"/>
+          <w:numId w:val="16"/>
+        </w:numPr>
+      </w:pPr>
+      <w:r>
+        <w:t xml:space="preserve">Main </w:t>
+      </w:r>
+      <w:r>
+        <w:t>flask</w:t>
+      </w:r>
+      <w:r>
+        <w:t xml:space="preserve"> application</w:t>
+      </w:r>
+    </w:p>
+    <w:p>
+      <w:pPr>
+        <w:pStyle w:val="ListParagraph"/>
+        <w:numPr>
+          <w:ilvl w:val="1"/>
+          <w:numId w:val="16"/>
+        </w:numPr>
+      </w:pPr>
+      <w:proofErr w:type="spellStart"/>
+      <w:r>
+        <w:t>updateDetailsInDb</w:t>
+      </w:r>
+      <w:proofErr w:type="spellEnd"/>
+    </w:p>
+    <w:p>
+      <w:pPr>
+        <w:pStyle w:val="ListParagraph"/>
+        <w:numPr>
+          <w:ilvl w:val="1"/>
+          <w:numId w:val="16"/>
+        </w:numPr>
+      </w:pPr>
+      <w:proofErr w:type="spellStart"/>
+      <w:r>
+        <w:t>shutdownServer</w:t>
+      </w:r>
+      <w:proofErr w:type="spellEnd"/>
+    </w:p>
+    <w:p>
+      <w:pPr>
+        <w:pStyle w:val="ListParagraph"/>
+        <w:numPr>
+          <w:ilvl w:val="1"/>
+          <w:numId w:val="16"/>
+        </w:numPr>
+      </w:pPr>
+      <w:proofErr w:type="spellStart"/>
+      <w:r>
+        <w:t>shutdownCamera</w:t>
+      </w:r>
+      <w:proofErr w:type="spellEnd"/>
+    </w:p>
+    <w:p>
+      <w:pPr>
+        <w:pStyle w:val="ListParagraph"/>
+        <w:numPr>
+          <w:ilvl w:val="1"/>
+          <w:numId w:val="16"/>
+        </w:numPr>
+      </w:pPr>
+      <w:proofErr w:type="spellStart"/>
+      <w:r>
+        <w:t>checkCamera</w:t>
+      </w:r>
+      <w:proofErr w:type="spellEnd"/>
+    </w:p>
+    <w:p>
+      <w:pPr>
+        <w:pStyle w:val="ListParagraph"/>
+        <w:numPr>
+          <w:ilvl w:val="1"/>
+          <w:numId w:val="16"/>
+        </w:numPr>
+      </w:pPr>
+      <w:r>
+        <w:t>shutdown</w:t>
+      </w:r>
+    </w:p>
+    <w:p>
+      <w:pPr>
+        <w:pStyle w:val="ListParagraph"/>
+        <w:numPr>
+          <w:ilvl w:val="1"/>
+          <w:numId w:val="16"/>
+        </w:numPr>
+      </w:pPr>
+      <w:r>
+        <w:t>index</w:t>
+      </w:r>
+    </w:p>
+    <w:p>
+      <w:pPr>
+        <w:pStyle w:val="ListParagraph"/>
+        <w:numPr>
+          <w:ilvl w:val="1"/>
+          <w:numId w:val="16"/>
+        </w:numPr>
+      </w:pPr>
+      <w:r>
+        <w:t>gen</w:t>
+      </w:r>
+    </w:p>
+    <w:p>
+      <w:pPr>
+        <w:pStyle w:val="ListParagraph"/>
+        <w:numPr>
+          <w:ilvl w:val="1"/>
+          <w:numId w:val="16"/>
+        </w:numPr>
+      </w:pPr>
+      <w:proofErr w:type="spellStart"/>
+      <w:r>
+        <w:t>video_feed</w:t>
+      </w:r>
+      <w:proofErr w:type="spellEnd"/>
+    </w:p>
+    <w:p>
+      <w:pPr>
+        <w:pStyle w:val="ListParagraph"/>
+        <w:numPr>
+          <w:ilvl w:val="1"/>
+          <w:numId w:val="16"/>
+        </w:numPr>
+      </w:pPr>
+    </w:p>
+    <w:p>
+      <w:pPr>
+        <w:pStyle w:val="IntenseQuote"/>
+      </w:pPr>
+      <w:r>
+        <w:t>Web View</w:t>
+      </w:r>
+    </w:p>
+    <w:p>
+      <w:pPr>
+        <w:pStyle w:val="ListParagraph"/>
+        <w:numPr>
+          <w:ilvl w:val="0"/>
+          <w:numId w:val="17"/>
+        </w:numPr>
+      </w:pPr>
+      <w:r>
+        <w:t xml:space="preserve">Main </w:t>
+      </w:r>
+      <w:r>
+        <w:t>flask</w:t>
+      </w:r>
+      <w:r>
+        <w:t xml:space="preserve"> application</w:t>
+      </w:r>
+    </w:p>
+    <w:p>
+      <w:pPr>
+        <w:pStyle w:val="ListParagraph"/>
+        <w:numPr>
+          <w:ilvl w:val="1"/>
+          <w:numId w:val="17"/>
+        </w:numPr>
+      </w:pPr>
+      <w:proofErr w:type="spellStart"/>
+      <w:r>
+        <w:t>getCameraList</w:t>
+      </w:r>
+      <w:proofErr w:type="spellEnd"/>
+    </w:p>
+    <w:p>
+      <w:pPr>
+        <w:pStyle w:val="ListParagraph"/>
+        <w:numPr>
+          <w:ilvl w:val="1"/>
+          <w:numId w:val="17"/>
+        </w:numPr>
+      </w:pPr>
+      <w:proofErr w:type="spellStart"/>
+      <w:r>
+        <w:t>getCameraListWithMotion</w:t>
+      </w:r>
+      <w:proofErr w:type="spellEnd"/>
+    </w:p>
+    <w:p>
+      <w:pPr>
+        <w:pStyle w:val="ListParagraph"/>
+        <w:numPr>
+          <w:ilvl w:val="1"/>
+          <w:numId w:val="17"/>
+        </w:numPr>
+      </w:pPr>
+      <w:r>
+        <w:t>index</w:t>
+      </w:r>
+    </w:p>
+    <w:p>
+      <w:pPr>
+        <w:pStyle w:val="ListParagraph"/>
+        <w:numPr>
+          <w:ilvl w:val="1"/>
+          <w:numId w:val="17"/>
+        </w:numPr>
+      </w:pPr>
+      <w:proofErr w:type="spellStart"/>
+      <w:r>
+        <w:t>View_camera</w:t>
+      </w:r>
+      <w:proofErr w:type="spellEnd"/>
+    </w:p>
+    <w:p>
+      <w:pPr>
+        <w:pStyle w:val="ListParagraph"/>
+        <w:numPr>
+          <w:ilvl w:val="1"/>
+          <w:numId w:val="17"/>
+        </w:numPr>
+      </w:pPr>
+      <w:r>
+        <w:t>Home</w:t>
+      </w:r>
+    </w:p>
+    <w:p>
+      <w:pPr>
+        <w:pStyle w:val="ListParagraph"/>
+        <w:numPr>
+          <w:ilvl w:val="1"/>
+          <w:numId w:val="17"/>
+        </w:numPr>
+      </w:pPr>
+      <w:proofErr w:type="spellStart"/>
+      <w:r>
+        <w:t>Poll_for_status</w:t>
+      </w:r>
+      <w:proofErr w:type="spellEnd"/>
+    </w:p>
+    <w:p>
+      <w:pPr>
+        <w:pStyle w:val="Heading2"/>
+      </w:pPr>
+      <w:r>
+        <w:t>2.2 Global data structure</w:t>
+      </w:r>
+    </w:p>
+    <w:p>
+      <w:pPr>
+        <w:pStyle w:val="ListParagraph"/>
+        <w:numPr>
+          <w:ilvl w:val="0"/>
+          <w:numId w:val="14"/>
+        </w:numPr>
+        <w:jc w:val="both"/>
+      </w:pPr>
+      <w:proofErr w:type="spellStart"/>
+      <w:r>
+        <w:t>mysql</w:t>
+      </w:r>
+      <w:proofErr w:type="spellEnd"/>
+    </w:p>
+    <w:p>
+      <w:pPr>
+        <w:pStyle w:val="ListParagraph"/>
+        <w:numPr>
+          <w:ilvl w:val="0"/>
+          <w:numId w:val="14"/>
+        </w:numPr>
+        <w:jc w:val="both"/>
+      </w:pPr>
+      <w:r>
+        <w:t>Camera</w:t>
+      </w:r>
+    </w:p>
+    <w:p>
+      <w:pPr>
+        <w:pStyle w:val="ListParagraph"/>
+        <w:numPr>
+          <w:ilvl w:val="0"/>
+          <w:numId w:val="14"/>
+        </w:numPr>
+        <w:jc w:val="both"/>
+      </w:pPr>
+      <w:proofErr w:type="spellStart"/>
+      <w:r>
+        <w:t>cameraDetails</w:t>
+      </w:r>
+      <w:proofErr w:type="spellEnd"/>
+    </w:p>
+    <w:p>
+      <w:pPr>
+        <w:pStyle w:val="Heading2"/>
+      </w:pPr>
+      <w:r>
+        <w:t>2.3 Temporary data structure</w:t>
+      </w:r>
+    </w:p>
+    <w:p>
+      <w:pPr>
+        <w:jc w:val="both"/>
+      </w:pPr>
+    </w:p>
+    <w:p>
+      <w:pPr>
+        <w:jc w:val="both"/>
+      </w:pPr>
+      <w:r>
+        <w:t xml:space="preserve">The Person Identification System contains temporary data structures in the form of data objects that exist in the </w:t>
+      </w:r>
+      <w:proofErr w:type="spellStart"/>
+      <w:r>
+        <w:t>VideoController</w:t>
+      </w:r>
+      <w:proofErr w:type="spellEnd"/>
+      <w:r>
+        <w:t xml:space="preserve"> and WebView applications. The data </w:t>
+      </w:r>
+      <w:r>
+        <w:lastRenderedPageBreak/>
+        <w:t xml:space="preserve">objects on these applications exist while the system is running and are deleted when the system is shut down. </w:t>
+      </w:r>
+    </w:p>
+    <w:p>
+      <w:pPr>
+        <w:jc w:val="both"/>
+      </w:pPr>
+    </w:p>
+    <w:p>
+      <w:pPr>
+        <w:pStyle w:val="Heading2"/>
+      </w:pPr>
+      <w:r>
+        <w:t>2.4 Database description</w:t>
+      </w:r>
+    </w:p>
+    <w:p>
+      <w:pPr>
+        <w:jc w:val="both"/>
+      </w:pPr>
+    </w:p>
+    <w:p>
+      <w:pPr>
+        <w:jc w:val="both"/>
+      </w:pPr>
+      <w:r>
+        <w:t>List all the class.</w:t>
+      </w:r>
+    </w:p>
+    <w:p>
+      <w:pPr>
+        <w:jc w:val="both"/>
+      </w:pPr>
+    </w:p>
+    <w:p>
+      <w:pPr>
+        <w:pStyle w:val="Heading1"/>
+      </w:pPr>
+      <w:r>
+        <w:t>3.0 Architectural and component-level design</w:t>
+      </w:r>
+    </w:p>
+    <w:p>
+      <w:pPr>
+        <w:jc w:val="both"/>
+      </w:pPr>
     </w:p>
     <w:p>
       <w:pPr>
@@ -1026,129 +1792,10 @@
           <w:i/>
         </w:rPr>
       </w:pPr>
-    </w:p>
-    <w:p>
-      <w:pPr>
-        <w:pStyle w:val="Heading2"/>
-      </w:pPr>
-      <w:r>
-        <w:t>2.2 Global data structure</w:t>
-      </w:r>
-    </w:p>
-    <w:p>
-      <w:pPr>
-        <w:jc w:val="both"/>
-      </w:pPr>
-    </w:p>
-    <w:p>
-      <w:pPr>
-        <w:jc w:val="both"/>
+      <w:r>
         <w:rPr>
           <w:i/>
         </w:rPr>
-      </w:pPr>
-      <w:r>
-        <w:rPr>
-          <w:i/>
-        </w:rPr>
-        <w:t>Data structured that are available to major portions of the architecture are described.</w:t>
-      </w:r>
-    </w:p>
-    <w:p>
-      <w:pPr>
-        <w:jc w:val="both"/>
-      </w:pPr>
-    </w:p>
-    <w:p>
-      <w:pPr>
-        <w:pStyle w:val="Heading2"/>
-      </w:pPr>
-      <w:r>
-        <w:t>2.3 Temporary data structure</w:t>
-      </w:r>
-    </w:p>
-    <w:p>
-      <w:pPr>
-        <w:jc w:val="both"/>
-      </w:pPr>
-    </w:p>
-    <w:p>
-      <w:pPr>
-        <w:jc w:val="both"/>
-      </w:pPr>
-      <w:r>
-        <w:t xml:space="preserve">The Person Identification System contains temporary data structures in the form of data objects that exist in the </w:t>
-      </w:r>
-      <w:proofErr w:type="spellStart"/>
-      <w:r>
-        <w:t>VideoController</w:t>
-      </w:r>
-      <w:proofErr w:type="spellEnd"/>
-      <w:r>
-        <w:t xml:space="preserve"> and WebView applications. The data objects on these applications exist while the system is running and are deleted when the system</w:t>
-      </w:r>
-      <w:bookmarkStart w:id="0" w:name="_GoBack"/>
-      <w:bookmarkEnd w:id="0"/>
-      <w:r>
-        <w:t xml:space="preserve"> is shut down. </w:t>
-      </w:r>
-    </w:p>
-    <w:p>
-      <w:pPr>
-        <w:jc w:val="both"/>
-      </w:pPr>
-    </w:p>
-    <w:p>
-      <w:pPr>
-        <w:pStyle w:val="Heading2"/>
-      </w:pPr>
-      <w:r>
-        <w:t>2.4 Database description</w:t>
-      </w:r>
-    </w:p>
-    <w:p>
-      <w:pPr>
-        <w:jc w:val="both"/>
-      </w:pPr>
-    </w:p>
-    <w:p>
-      <w:pPr>
-        <w:jc w:val="both"/>
-      </w:pPr>
-      <w:r>
-        <w:t>List all the class.</w:t>
-      </w:r>
-    </w:p>
-    <w:p>
-      <w:pPr>
-        <w:jc w:val="both"/>
-      </w:pPr>
-    </w:p>
-    <w:p>
-      <w:pPr>
-        <w:pStyle w:val="Heading1"/>
-      </w:pPr>
-      <w:r>
-        <w:t>3.0 Architectural and component-level design</w:t>
-      </w:r>
-    </w:p>
-    <w:p>
-      <w:pPr>
-        <w:jc w:val="both"/>
-      </w:pPr>
-    </w:p>
-    <w:p>
-      <w:pPr>
-        <w:jc w:val="both"/>
-        <w:rPr>
-          <w:i/>
-        </w:rPr>
-      </w:pPr>
-      <w:r>
-        <w:rPr>
-          <w:i/>
-        </w:rPr>
-        <w:lastRenderedPageBreak/>
         <w:t>A description of the program architecture is presented.</w:t>
       </w:r>
     </w:p>
@@ -1274,6 +1921,7 @@
         <w:pStyle w:val="Heading2"/>
       </w:pPr>
       <w:r>
+        <w:lastRenderedPageBreak/>
         <w:t>3.2 Description for Component n</w:t>
       </w:r>
       <w:r>
@@ -1373,7 +2021,6 @@
         <w:pStyle w:val="Heading3"/>
       </w:pPr>
       <w:r>
-        <w:lastRenderedPageBreak/>
         <w:t>3.2.2 Component n interface description.</w:t>
       </w:r>
     </w:p>
@@ -1628,6 +2275,7 @@
         <w:jc w:val="both"/>
       </w:pPr>
       <w:r>
+        <w:lastRenderedPageBreak/>
         <w:t>The user interface is how the user will interact with the Person Identification System. It will consist of a Home page, camera view links, and a textual log. Each of the pages will display useful information to the user and can be navigated by either a mouse or touch screen.</w:t>
       </w:r>
     </w:p>
@@ -1652,11 +2300,7 @@
         <w:jc w:val="both"/>
       </w:pPr>
       <w:r>
-        <w:t xml:space="preserve">Each page will consist of standard GUI components, including but not limited to, buttons, text areas, and video anchors. These will be placed smartly on the interface so that even first time users will be able to quickly and efficiently navigate the user </w:t>
-      </w:r>
-      <w:r>
-        <w:lastRenderedPageBreak/>
-        <w:t>interface. These menus and their interactions with each other will be described in section 4.1.2</w:t>
+        <w:t>Each page will consist of standard GUI components, including but not limited to, buttons, text areas, and video anchors. These will be placed smartly on the interface so that even first time users will be able to quickly and efficiently navigate the user interface. These menus and their interactions with each other will be described in section 4.1.2</w:t>
       </w:r>
     </w:p>
     <w:p>
@@ -1957,6 +2601,7 @@
         <w:jc w:val="both"/>
       </w:pPr>
       <w:r>
+        <w:lastRenderedPageBreak/>
         <w:t>Textual log is always displayed on the bottom of the screen.</w:t>
       </w:r>
     </w:p>
@@ -1985,11 +2630,811 @@
           <w:i/>
         </w:rPr>
       </w:pPr>
-      <w:r>
+      <w:bookmarkStart w:id="0" w:name="_GoBack"/>
+      <w:bookmarkEnd w:id="0"/>
+      <w:r>
+        <w:rPr>
+          <w:i/>
+          <w:highlight w:val="yellow"/>
+        </w:rPr>
+        <w:t>GUI components available for implementation are noted.</w:t>
+      </w:r>
+    </w:p>
+    <w:p>
+      <w:pPr>
+        <w:jc w:val="both"/>
+      </w:pPr>
+    </w:p>
+    <w:p>
+      <w:pPr>
+        <w:pStyle w:val="Heading2"/>
+      </w:pPr>
+      <w:r>
+        <w:t>4.4 UIDS description</w:t>
+      </w:r>
+    </w:p>
+    <w:p>
+      <w:pPr>
+        <w:jc w:val="both"/>
+      </w:pPr>
+    </w:p>
+    <w:p>
+      <w:pPr>
+        <w:pStyle w:val="ListParagraph"/>
+        <w:numPr>
+          <w:ilvl w:val="0"/>
+          <w:numId w:val="13"/>
+        </w:numPr>
+        <w:jc w:val="both"/>
+      </w:pPr>
+      <w:r>
+        <w:t>The basic structure of the User interface is created with HTML</w:t>
+      </w:r>
+    </w:p>
+    <w:p>
+      <w:pPr>
+        <w:pStyle w:val="ListParagraph"/>
+        <w:numPr>
+          <w:ilvl w:val="0"/>
+          <w:numId w:val="13"/>
+        </w:numPr>
+        <w:jc w:val="both"/>
+      </w:pPr>
+      <w:r>
+        <w:t>The basic design of the User interface is designed with CSS</w:t>
+      </w:r>
+    </w:p>
+    <w:p>
+      <w:pPr>
+        <w:pStyle w:val="ListParagraph"/>
+        <w:numPr>
+          <w:ilvl w:val="0"/>
+          <w:numId w:val="13"/>
+        </w:numPr>
+        <w:jc w:val="both"/>
+      </w:pPr>
+      <w:r>
+        <w:t>The function aspects of camera links and textual log will be implemented in JavaScript</w:t>
+      </w:r>
+    </w:p>
+    <w:p>
+      <w:pPr>
+        <w:pStyle w:val="ListParagraph"/>
+        <w:numPr>
+          <w:ilvl w:val="0"/>
+          <w:numId w:val="13"/>
+        </w:numPr>
+        <w:jc w:val="both"/>
+      </w:pPr>
+      <w:r>
+        <w:t>The basic web framework of the User interface is provided by flask. So, Python application can communicate with a web-server</w:t>
+      </w:r>
+    </w:p>
+    <w:p>
+      <w:pPr>
+        <w:pStyle w:val="Heading1"/>
+      </w:pPr>
+      <w:r>
+        <w:t>5.0 Restrictions, limitations, and constraints</w:t>
+      </w:r>
+    </w:p>
+    <w:p>
+      <w:pPr>
+        <w:jc w:val="both"/>
+      </w:pPr>
+    </w:p>
+    <w:p>
+      <w:pPr>
+        <w:jc w:val="both"/>
+      </w:pPr>
+      <w:r>
+        <w:t>The</w:t>
+      </w:r>
+      <w:r>
+        <w:t xml:space="preserve"> system requires a strong connection to the internet to work as the program retrieve data and video stream over the internet. A good connection is required to retrieve clear, real-time video feed from the cameras.</w:t>
+      </w:r>
+    </w:p>
+    <w:p>
+      <w:pPr>
+        <w:jc w:val="both"/>
+      </w:pPr>
+    </w:p>
+    <w:p>
+      <w:pPr>
+        <w:jc w:val="both"/>
+      </w:pPr>
+      <w:r>
+        <w:t xml:space="preserve">The system uses a network of ELP Mini USB cameras </w:t>
+      </w:r>
+      <w:r>
+        <w:t>to</w:t>
+      </w:r>
+      <w:r>
+        <w:t xml:space="preserve"> record video feeds.</w:t>
+      </w:r>
+      <w:r>
+        <w:t xml:space="preserve"> Other cameras can be utilized on the program, however during the development process the ELP cameras were used primarily for testing and are currently the recommended device for the program.</w:t>
+      </w:r>
+    </w:p>
+    <w:p>
+      <w:pPr>
+        <w:jc w:val="both"/>
+      </w:pPr>
+    </w:p>
+    <w:p>
+      <w:pPr>
+        <w:jc w:val="both"/>
+      </w:pPr>
+      <w:r>
+        <w:t>The system is based on a network of cameras that connect to the main server. Each of these cameras must have a computer to run them, as well as an additional computer to run the server</w:t>
+      </w:r>
+      <w:r>
+        <w:t xml:space="preserve"> application</w:t>
+      </w:r>
+      <w:r>
+        <w:t xml:space="preserve">. The team is currently achieving this with a network of laptops that </w:t>
+      </w:r>
+      <w:r>
+        <w:t>run the cameras, then these laptops are connected to one additional computer that runs the server application</w:t>
+      </w:r>
+    </w:p>
+    <w:p>
+      <w:pPr>
+        <w:jc w:val="both"/>
+      </w:pPr>
+    </w:p>
+    <w:p>
+      <w:pPr>
+        <w:jc w:val="both"/>
+      </w:pPr>
+      <w:r>
+        <w:t xml:space="preserve">The system that is running the server application needs to have a 2.4 GHz Intel core i3 processor or higher </w:t>
+      </w:r>
+      <w:r>
+        <w:t>to</w:t>
+      </w:r>
+      <w:r>
+        <w:t xml:space="preserve"> properly run the algorithm. If the system is </w:t>
+      </w:r>
+      <w:r>
+        <w:t>running</w:t>
+      </w:r>
+      <w:r>
+        <w:t xml:space="preserve"> on a processor with less power than this the performance will be </w:t>
+      </w:r>
+      <w:r>
+        <w:t>decreased,</w:t>
+      </w:r>
+      <w:r>
+        <w:t xml:space="preserve"> and the system will not run at the optimum performance levels. </w:t>
+      </w:r>
+    </w:p>
+    <w:p>
+      <w:pPr>
+        <w:jc w:val="both"/>
+      </w:pPr>
+    </w:p>
+    <w:p>
+      <w:pPr>
+        <w:jc w:val="both"/>
+      </w:pPr>
+      <w:r>
+        <w:t xml:space="preserve">The implementation of cameras by the user could potentially increase or decrease the systems effectiveness. For example, if </w:t>
+      </w:r>
+      <w:r>
+        <w:t>too</w:t>
+      </w:r>
+      <w:r>
+        <w:t xml:space="preserve"> few cameras are used in a building or the placement of cameras results in ineffective recording of people’s locations on a site, the overall effectiveness of the system could be reduced. </w:t>
+      </w:r>
+    </w:p>
+    <w:p>
+      <w:pPr>
+        <w:jc w:val="both"/>
+      </w:pPr>
+    </w:p>
+    <w:p>
+      <w:pPr>
+        <w:pStyle w:val="Heading1"/>
+      </w:pPr>
+      <w:bookmarkStart w:id="1" w:name="_Hlk510631574"/>
+      <w:r>
+        <w:lastRenderedPageBreak/>
+        <w:t>6.0 Testing Issues</w:t>
+      </w:r>
+    </w:p>
+    <w:p>
+      <w:pPr>
+        <w:jc w:val="both"/>
+      </w:pPr>
+    </w:p>
+    <w:p>
+      <w:pPr>
+        <w:jc w:val="both"/>
+      </w:pPr>
+      <w:r>
+        <w:t xml:space="preserve">Each section of the system was tested during development to ensure that it worked properly. When the program is completed it will be tested on whole to guarantee that all components function together at expected. </w:t>
+      </w:r>
+    </w:p>
+    <w:p>
+      <w:pPr>
+        <w:jc w:val="both"/>
         <w:rPr>
           <w:i/>
         </w:rPr>
-        <w:t>GUI components available for implementation are noted.</w:t>
+      </w:pPr>
+    </w:p>
+    <w:p>
+      <w:pPr>
+        <w:pStyle w:val="Heading3"/>
+      </w:pPr>
+      <w:r>
+        <w:t>6.0.1</w:t>
+      </w:r>
+      <w:r>
+        <w:t xml:space="preserve"> White Box Testing</w:t>
+      </w:r>
+    </w:p>
+    <w:p>
+      <w:pPr>
+        <w:jc w:val="both"/>
+      </w:pPr>
+    </w:p>
+    <w:p>
+      <w:pPr>
+        <w:jc w:val="both"/>
+      </w:pPr>
+      <w:r>
+        <w:t>While each feature/class is being implemented the team member working on that section will be responsible for testing and debugging that bit of code. If a problem cannot be worked out by one person, another team member may work on that section of code to help fix the issue. We will strive to ensure that each individual section of the code is working before being added to the system’s code.</w:t>
+      </w:r>
+    </w:p>
+    <w:p>
+      <w:pPr>
+        <w:jc w:val="both"/>
+      </w:pPr>
+    </w:p>
+    <w:p>
+      <w:pPr>
+        <w:pStyle w:val="Heading3"/>
+      </w:pPr>
+      <w:r>
+        <w:t>6.0.2 Black Box Testing</w:t>
+      </w:r>
+    </w:p>
+    <w:p>
+      <w:pPr>
+        <w:jc w:val="both"/>
+      </w:pPr>
+    </w:p>
+    <w:p>
+      <w:pPr>
+        <w:jc w:val="both"/>
+      </w:pPr>
+      <w:r>
+        <w:t>After the system is assembled and working the team will being black box testing. This will help ensure that each feature of the system is functioning as expected. We will perform black box tests by testing all possible situations the program might see that are within our abilities.</w:t>
+      </w:r>
+    </w:p>
+    <w:p>
+      <w:pPr>
+        <w:jc w:val="both"/>
+      </w:pPr>
+    </w:p>
+    <w:p>
+      <w:pPr>
+        <w:pStyle w:val="Heading3"/>
+      </w:pPr>
+      <w:r>
+        <w:t>6.0.3 Feature Testing</w:t>
+      </w:r>
+    </w:p>
+    <w:p>
+      <w:pPr>
+        <w:jc w:val="both"/>
+      </w:pPr>
+    </w:p>
+    <w:p>
+      <w:pPr>
+        <w:jc w:val="both"/>
+      </w:pPr>
+      <w:r>
+        <w:t xml:space="preserve">Each feature will have a test case associated with it, the following subsections will give a brief description of these test cases. </w:t>
+      </w:r>
+    </w:p>
+    <w:p>
+      <w:pPr>
+        <w:jc w:val="both"/>
+      </w:pPr>
+    </w:p>
+    <w:p>
+      <w:pPr>
+        <w:pStyle w:val="Heading4"/>
+      </w:pPr>
+      <w:r>
+        <w:t>6.0.3.1 Access Main UI</w:t>
+      </w:r>
+    </w:p>
+    <w:p>
+      <w:pPr>
+        <w:pStyle w:val="ListParagraph"/>
+        <w:numPr>
+          <w:ilvl w:val="0"/>
+          <w:numId w:val="6"/>
+        </w:numPr>
+        <w:jc w:val="both"/>
+      </w:pPr>
+      <w:r>
+        <w:t>Description: Access web-based video hub.</w:t>
+      </w:r>
+    </w:p>
+    <w:p>
+      <w:pPr>
+        <w:pStyle w:val="ListParagraph"/>
+        <w:numPr>
+          <w:ilvl w:val="1"/>
+          <w:numId w:val="6"/>
+        </w:numPr>
+        <w:jc w:val="both"/>
+      </w:pPr>
+      <w:r>
+        <w:t>Input: URL to access hub</w:t>
+      </w:r>
+    </w:p>
+    <w:p>
+      <w:pPr>
+        <w:pStyle w:val="ListParagraph"/>
+        <w:numPr>
+          <w:ilvl w:val="1"/>
+          <w:numId w:val="6"/>
+        </w:numPr>
+        <w:jc w:val="both"/>
+      </w:pPr>
+      <w:r>
+        <w:t>Output: Video hub is successfully displayed</w:t>
+      </w:r>
+    </w:p>
+    <w:p>
+      <w:pPr>
+        <w:pStyle w:val="Heading4"/>
+      </w:pPr>
+      <w:r>
+        <w:t>6.0.3.2 Video Select</w:t>
+      </w:r>
+    </w:p>
+    <w:p>
+      <w:pPr>
+        <w:pStyle w:val="ListParagraph"/>
+        <w:numPr>
+          <w:ilvl w:val="0"/>
+          <w:numId w:val="6"/>
+        </w:numPr>
+        <w:jc w:val="both"/>
+      </w:pPr>
+      <w:r>
+        <w:t xml:space="preserve">Description: Select a camera and </w:t>
+      </w:r>
+      <w:r>
+        <w:t>its</w:t>
+      </w:r>
+      <w:r>
+        <w:t xml:space="preserve"> video feed will appear.</w:t>
+      </w:r>
+    </w:p>
+    <w:p>
+      <w:pPr>
+        <w:pStyle w:val="ListParagraph"/>
+        <w:numPr>
+          <w:ilvl w:val="1"/>
+          <w:numId w:val="6"/>
+        </w:numPr>
+        <w:jc w:val="both"/>
+      </w:pPr>
+      <w:r>
+        <w:t>Input: Click camera link.</w:t>
+      </w:r>
+    </w:p>
+    <w:p>
+      <w:pPr>
+        <w:pStyle w:val="ListParagraph"/>
+        <w:numPr>
+          <w:ilvl w:val="1"/>
+          <w:numId w:val="6"/>
+        </w:numPr>
+        <w:jc w:val="both"/>
+      </w:pPr>
+      <w:r>
+        <w:t>Output: Selected camera’s video feed is shown.</w:t>
+      </w:r>
+    </w:p>
+    <w:p>
+      <w:pPr>
+        <w:pStyle w:val="Heading4"/>
+      </w:pPr>
+      <w:r>
+        <w:t>6.0.3.3 Motion Indicator</w:t>
+      </w:r>
+    </w:p>
+    <w:p>
+      <w:pPr>
+        <w:pStyle w:val="ListParagraph"/>
+        <w:numPr>
+          <w:ilvl w:val="0"/>
+          <w:numId w:val="6"/>
+        </w:numPr>
+        <w:jc w:val="both"/>
+      </w:pPr>
+      <w:r>
+        <w:t>Description: When a person walks into view, the motion indicator lights up next to the proper camera.</w:t>
+      </w:r>
+    </w:p>
+    <w:p>
+      <w:pPr>
+        <w:pStyle w:val="ListParagraph"/>
+        <w:numPr>
+          <w:ilvl w:val="1"/>
+          <w:numId w:val="6"/>
+        </w:numPr>
+        <w:jc w:val="both"/>
+      </w:pPr>
+      <w:r>
+        <w:t>Input: Person walks into view of active camera</w:t>
+      </w:r>
+    </w:p>
+    <w:p>
+      <w:pPr>
+        <w:pStyle w:val="ListParagraph"/>
+        <w:numPr>
+          <w:ilvl w:val="1"/>
+          <w:numId w:val="6"/>
+        </w:numPr>
+        <w:jc w:val="both"/>
+      </w:pPr>
+      <w:r>
+        <w:t>Output: Motion indicator lights up</w:t>
+      </w:r>
+    </w:p>
+    <w:p>
+      <w:pPr>
+        <w:pStyle w:val="Heading4"/>
+      </w:pPr>
+      <w:r>
+        <w:t>6.0.3.4 Person Detection</w:t>
+      </w:r>
+    </w:p>
+    <w:p>
+      <w:pPr>
+        <w:pStyle w:val="ListParagraph"/>
+        <w:numPr>
+          <w:ilvl w:val="0"/>
+          <w:numId w:val="6"/>
+        </w:numPr>
+        <w:jc w:val="both"/>
+      </w:pPr>
+      <w:r>
+        <w:t>Description: When a person is in the camera view, they are framed and labeled.</w:t>
+      </w:r>
+    </w:p>
+    <w:p>
+      <w:pPr>
+        <w:pStyle w:val="ListParagraph"/>
+        <w:numPr>
+          <w:ilvl w:val="1"/>
+          <w:numId w:val="6"/>
+        </w:numPr>
+        <w:jc w:val="both"/>
+      </w:pPr>
+      <w:r>
+        <w:t>Input: Person moves in into camera view</w:t>
+      </w:r>
+    </w:p>
+    <w:p>
+      <w:pPr>
+        <w:pStyle w:val="ListParagraph"/>
+        <w:numPr>
+          <w:ilvl w:val="1"/>
+          <w:numId w:val="6"/>
+        </w:numPr>
+        <w:jc w:val="both"/>
+      </w:pPr>
+      <w:r>
+        <w:t>Output: Person is surrounded by labeled box</w:t>
+      </w:r>
+    </w:p>
+    <w:p>
+      <w:pPr>
+        <w:pStyle w:val="Heading4"/>
+      </w:pPr>
+      <w:r>
+        <w:lastRenderedPageBreak/>
+        <w:t>6.0.3.5 Destination Prediction</w:t>
+      </w:r>
+    </w:p>
+    <w:p>
+      <w:pPr>
+        <w:pStyle w:val="ListParagraph"/>
+        <w:numPr>
+          <w:ilvl w:val="0"/>
+          <w:numId w:val="6"/>
+        </w:numPr>
+        <w:jc w:val="both"/>
+      </w:pPr>
+      <w:r>
+        <w:t>Description: When a tracked person moves out of view toward another camera, the prediction indicator for that camera turns on.</w:t>
+      </w:r>
+    </w:p>
+    <w:p>
+      <w:pPr>
+        <w:pStyle w:val="ListParagraph"/>
+        <w:numPr>
+          <w:ilvl w:val="1"/>
+          <w:numId w:val="6"/>
+        </w:numPr>
+        <w:jc w:val="both"/>
+      </w:pPr>
+      <w:r>
+        <w:t>Input: Tracked person leaves view of camera</w:t>
+      </w:r>
+    </w:p>
+    <w:p>
+      <w:pPr>
+        <w:pStyle w:val="ListParagraph"/>
+        <w:numPr>
+          <w:ilvl w:val="1"/>
+          <w:numId w:val="6"/>
+        </w:numPr>
+        <w:jc w:val="both"/>
+      </w:pPr>
+      <w:r>
+        <w:t xml:space="preserve">Output: Prediction indicator appears on correct camera that the tracked person is heading towards. </w:t>
+      </w:r>
+    </w:p>
+    <w:p>
+      <w:pPr>
+        <w:pStyle w:val="Heading4"/>
+      </w:pPr>
+      <w:r>
+        <w:t>6.0.3.6 Re-Identification</w:t>
+      </w:r>
+    </w:p>
+    <w:p>
+      <w:pPr>
+        <w:pStyle w:val="ListParagraph"/>
+        <w:numPr>
+          <w:ilvl w:val="0"/>
+          <w:numId w:val="6"/>
+        </w:numPr>
+        <w:jc w:val="both"/>
+      </w:pPr>
+      <w:r>
+        <w:t xml:space="preserve">Description: A previously tracked person will be re-identified when </w:t>
+      </w:r>
+      <w:proofErr w:type="spellStart"/>
+      <w:r>
+        <w:t>the</w:t>
+      </w:r>
+      <w:proofErr w:type="spellEnd"/>
+      <w:r>
+        <w:t xml:space="preserve"> come into view of a different camera.</w:t>
+      </w:r>
+    </w:p>
+    <w:p>
+      <w:pPr>
+        <w:pStyle w:val="ListParagraph"/>
+        <w:numPr>
+          <w:ilvl w:val="1"/>
+          <w:numId w:val="6"/>
+        </w:numPr>
+        <w:jc w:val="both"/>
+      </w:pPr>
+      <w:r>
+        <w:t>Input: Tracked person leaves one camera and enters</w:t>
+      </w:r>
+      <w:r>
+        <w:t xml:space="preserve"> a different camera.</w:t>
+      </w:r>
+    </w:p>
+    <w:p>
+      <w:pPr>
+        <w:pStyle w:val="ListParagraph"/>
+        <w:numPr>
+          <w:ilvl w:val="1"/>
+          <w:numId w:val="6"/>
+        </w:numPr>
+        <w:jc w:val="both"/>
+      </w:pPr>
+      <w:r>
+        <w:t xml:space="preserve">Output: Tracked person is identified as the same person and is reassigned the label they were given from the first camera. </w:t>
+      </w:r>
+    </w:p>
+    <w:p>
+      <w:pPr>
+        <w:pStyle w:val="Heading4"/>
+      </w:pPr>
+      <w:r>
+        <w:t xml:space="preserve">6.0.3.7 Multiple Tracking </w:t>
+      </w:r>
+    </w:p>
+    <w:p>
+      <w:pPr>
+        <w:pStyle w:val="ListParagraph"/>
+        <w:numPr>
+          <w:ilvl w:val="0"/>
+          <w:numId w:val="6"/>
+        </w:numPr>
+        <w:jc w:val="both"/>
+      </w:pPr>
+      <w:r>
+        <w:t xml:space="preserve">Description: The system is able to track and re-identify multiple people at the same time. </w:t>
+      </w:r>
+    </w:p>
+    <w:p>
+      <w:pPr>
+        <w:pStyle w:val="ListParagraph"/>
+        <w:numPr>
+          <w:ilvl w:val="1"/>
+          <w:numId w:val="6"/>
+        </w:numPr>
+        <w:jc w:val="both"/>
+      </w:pPr>
+      <w:r>
+        <w:t>Input: Person 1 and Person 2 each enter camera views, Person 1 and Person 2 then each move to a different camera.</w:t>
+      </w:r>
+    </w:p>
+    <w:p>
+      <w:pPr>
+        <w:pStyle w:val="ListParagraph"/>
+        <w:numPr>
+          <w:ilvl w:val="1"/>
+          <w:numId w:val="6"/>
+        </w:numPr>
+        <w:jc w:val="both"/>
+      </w:pPr>
+      <w:r>
+        <w:t xml:space="preserve">Output: Person 1 and Person 2 both have correct motion and prediction indicators display on their respective cameras, also they are both correctly identified and labeled.  </w:t>
+      </w:r>
+    </w:p>
+    <w:p>
+      <w:pPr>
+        <w:pStyle w:val="Heading4"/>
+      </w:pPr>
+      <w:r>
+        <w:t>6.0.3.8 Textual Log View</w:t>
+      </w:r>
+    </w:p>
+    <w:p>
+      <w:pPr>
+        <w:pStyle w:val="ListParagraph"/>
+        <w:numPr>
+          <w:ilvl w:val="0"/>
+          <w:numId w:val="6"/>
+        </w:numPr>
+        <w:jc w:val="both"/>
+      </w:pPr>
+      <w:r>
+        <w:t xml:space="preserve">Description: Tracking logs are continuously printed in the activity panel as motion tracking occurs. </w:t>
+      </w:r>
+    </w:p>
+    <w:p>
+      <w:pPr>
+        <w:pStyle w:val="ListParagraph"/>
+        <w:numPr>
+          <w:ilvl w:val="1"/>
+          <w:numId w:val="6"/>
+        </w:numPr>
+        <w:jc w:val="both"/>
+      </w:pPr>
+      <w:r>
+        <w:t>Input: Activity occurs on camera view</w:t>
+      </w:r>
+    </w:p>
+    <w:p>
+      <w:pPr>
+        <w:pStyle w:val="ListParagraph"/>
+        <w:numPr>
+          <w:ilvl w:val="1"/>
+          <w:numId w:val="6"/>
+        </w:numPr>
+        <w:jc w:val="both"/>
+      </w:pPr>
+      <w:r>
+        <w:t>Output: Log is shown in Activity section of UI</w:t>
+      </w:r>
+    </w:p>
+    <w:bookmarkEnd w:id="1"/>
+    <w:p>
+      <w:pPr>
+        <w:pStyle w:val="Heading4"/>
+      </w:pPr>
+      <w:r>
+        <w:t>6.0.3.9 Database connection</w:t>
+      </w:r>
+    </w:p>
+    <w:p>
+      <w:pPr>
+        <w:pStyle w:val="ListParagraph"/>
+        <w:numPr>
+          <w:ilvl w:val="0"/>
+          <w:numId w:val="6"/>
+        </w:numPr>
+        <w:jc w:val="both"/>
+      </w:pPr>
+      <w:r>
+        <w:t>Description: The application can successfully connect to the database on startup.</w:t>
+      </w:r>
+    </w:p>
+    <w:p>
+      <w:pPr>
+        <w:pStyle w:val="ListParagraph"/>
+        <w:numPr>
+          <w:ilvl w:val="1"/>
+          <w:numId w:val="6"/>
+        </w:numPr>
+        <w:jc w:val="both"/>
+      </w:pPr>
+      <w:r>
+        <w:t xml:space="preserve">Input: </w:t>
+      </w:r>
+      <w:r>
+        <w:t>Start the server application and cameras.</w:t>
+      </w:r>
+    </w:p>
+    <w:p>
+      <w:pPr>
+        <w:pStyle w:val="ListParagraph"/>
+        <w:numPr>
+          <w:ilvl w:val="1"/>
+          <w:numId w:val="6"/>
+        </w:numPr>
+        <w:jc w:val="both"/>
+      </w:pPr>
+      <w:r>
+        <w:t xml:space="preserve">Output: The server application and cameras can communicate with the database. </w:t>
+      </w:r>
+    </w:p>
+    <w:p>
+      <w:pPr>
+        <w:pStyle w:val="Heading4"/>
+      </w:pPr>
+      <w:r>
+        <w:t>6.0.3.10 On/Off Button Functionality</w:t>
+      </w:r>
+    </w:p>
+    <w:p>
+      <w:pPr>
+        <w:pStyle w:val="ListParagraph"/>
+        <w:numPr>
+          <w:ilvl w:val="0"/>
+          <w:numId w:val="6"/>
+        </w:numPr>
+        <w:jc w:val="both"/>
+      </w:pPr>
+      <w:r>
+        <w:t>Description: Camera feeds can be stopped/resumed by clicking the on/off button in the UI.</w:t>
+      </w:r>
+    </w:p>
+    <w:p>
+      <w:pPr>
+        <w:pStyle w:val="ListParagraph"/>
+        <w:numPr>
+          <w:ilvl w:val="1"/>
+          <w:numId w:val="6"/>
+        </w:numPr>
+        <w:jc w:val="both"/>
+      </w:pPr>
+      <w:r>
+        <w:t>Input: On a connected camera, click the on/off button.</w:t>
+      </w:r>
+    </w:p>
+    <w:p>
+      <w:pPr>
+        <w:pStyle w:val="ListParagraph"/>
+        <w:numPr>
+          <w:ilvl w:val="1"/>
+          <w:numId w:val="6"/>
+        </w:numPr>
+        <w:jc w:val="both"/>
+      </w:pPr>
+      <w:r>
+        <w:t>Output: The camera feed has stopped/resumed in accordance with the on/off click.</w:t>
       </w:r>
     </w:p>
     <w:p>
@@ -2002,210 +3447,10 @@
         <w:pStyle w:val="Heading2"/>
       </w:pPr>
       <w:r>
-        <w:t>4.4 UIDS description</w:t>
-      </w:r>
-    </w:p>
-    <w:p>
-      <w:pPr>
-        <w:jc w:val="both"/>
-      </w:pPr>
-    </w:p>
-    <w:p>
-      <w:pPr>
-        <w:pStyle w:val="ListParagraph"/>
-        <w:numPr>
-          <w:ilvl w:val="0"/>
-          <w:numId w:val="13"/>
-        </w:numPr>
-        <w:jc w:val="both"/>
-      </w:pPr>
-      <w:r>
-        <w:t>The basic structure of the User interface is created with HTML</w:t>
-      </w:r>
-    </w:p>
-    <w:p>
-      <w:pPr>
-        <w:pStyle w:val="ListParagraph"/>
-        <w:numPr>
-          <w:ilvl w:val="0"/>
-          <w:numId w:val="13"/>
-        </w:numPr>
-        <w:jc w:val="both"/>
-      </w:pPr>
-      <w:r>
-        <w:lastRenderedPageBreak/>
-        <w:t>The basic design of the User interface is designed with CSS</w:t>
-      </w:r>
-    </w:p>
-    <w:p>
-      <w:pPr>
-        <w:pStyle w:val="ListParagraph"/>
-        <w:numPr>
-          <w:ilvl w:val="0"/>
-          <w:numId w:val="13"/>
-        </w:numPr>
-        <w:jc w:val="both"/>
-      </w:pPr>
-      <w:r>
-        <w:t>The function aspects of camera links and textual log will be implemented in JavaScript</w:t>
-      </w:r>
-    </w:p>
-    <w:p>
-      <w:pPr>
-        <w:pStyle w:val="ListParagraph"/>
-        <w:numPr>
-          <w:ilvl w:val="0"/>
-          <w:numId w:val="13"/>
-        </w:numPr>
-        <w:jc w:val="both"/>
-      </w:pPr>
-      <w:r>
-        <w:t>The basic web framework of the User interface is provided by flask. So, Python application can communicate with a web-server</w:t>
-      </w:r>
-    </w:p>
-    <w:p>
-      <w:pPr>
-        <w:pStyle w:val="Heading1"/>
-      </w:pPr>
-      <w:r>
-        <w:t>5.0 Restrictions, limitations, and constraints</w:t>
-      </w:r>
-    </w:p>
-    <w:p>
-      <w:pPr>
-        <w:jc w:val="both"/>
-      </w:pPr>
-    </w:p>
-    <w:p>
-      <w:pPr>
-        <w:jc w:val="both"/>
-      </w:pPr>
-      <w:r>
-        <w:t>The</w:t>
-      </w:r>
-      <w:r>
-        <w:t xml:space="preserve"> system requires a strong connection to the internet to work as the program retrieve data and video stream over the internet. A good connection is required to retrieve clear, real-time video feed from the cameras.</w:t>
-      </w:r>
-    </w:p>
-    <w:p>
-      <w:pPr>
-        <w:jc w:val="both"/>
-      </w:pPr>
-    </w:p>
-    <w:p>
-      <w:pPr>
-        <w:jc w:val="both"/>
-      </w:pPr>
-      <w:r>
-        <w:t xml:space="preserve">The system uses a network of ELP Mini USB cameras </w:t>
-      </w:r>
-      <w:r>
-        <w:t>to</w:t>
-      </w:r>
-      <w:r>
-        <w:t xml:space="preserve"> record video feeds.</w:t>
-      </w:r>
-      <w:r>
-        <w:t xml:space="preserve"> Other cameras can be utilized on the program, however during the development process the ELP cameras were used primarily for testing and are currently the recommended device for the program.</w:t>
-      </w:r>
-    </w:p>
-    <w:p>
-      <w:pPr>
-        <w:jc w:val="both"/>
-      </w:pPr>
-    </w:p>
-    <w:p>
-      <w:pPr>
-        <w:jc w:val="both"/>
-      </w:pPr>
-      <w:r>
-        <w:t>The system is based on a network of cameras that connect to the main server. Each of these cameras must have a computer to run them, as well as an additional computer to run the server</w:t>
-      </w:r>
-      <w:r>
-        <w:t xml:space="preserve"> application</w:t>
-      </w:r>
-      <w:r>
-        <w:t xml:space="preserve">. The team is currently achieving this with a network of laptops that </w:t>
-      </w:r>
-      <w:r>
-        <w:t>run the cameras, then these laptops are connected to one additional computer that runs the server application</w:t>
-      </w:r>
-    </w:p>
-    <w:p>
-      <w:pPr>
-        <w:jc w:val="both"/>
-      </w:pPr>
-    </w:p>
-    <w:p>
-      <w:pPr>
-        <w:jc w:val="both"/>
-      </w:pPr>
-      <w:r>
-        <w:t xml:space="preserve">The system that is running the server application needs to have a 2.4 GHz Intel core i3 processor or higher </w:t>
-      </w:r>
-      <w:r>
-        <w:t>to</w:t>
-      </w:r>
-      <w:r>
-        <w:t xml:space="preserve"> properly run the algorithm. If the system is </w:t>
-      </w:r>
-      <w:r>
-        <w:t>running</w:t>
-      </w:r>
-      <w:r>
-        <w:t xml:space="preserve"> on a processor with less power than this the performance will be </w:t>
-      </w:r>
-      <w:r>
-        <w:t>decreased,</w:t>
-      </w:r>
-      <w:r>
-        <w:t xml:space="preserve"> and the system will not run at the optimum performance levels. </w:t>
-      </w:r>
-    </w:p>
-    <w:p>
-      <w:pPr>
-        <w:jc w:val="both"/>
-      </w:pPr>
-    </w:p>
-    <w:p>
-      <w:pPr>
-        <w:jc w:val="both"/>
-      </w:pPr>
-      <w:r>
-        <w:t xml:space="preserve">The implementation of cameras by the user could potentially increase or decrease the systems effectiveness. For example, if </w:t>
-      </w:r>
-      <w:r>
-        <w:t>too</w:t>
-      </w:r>
-      <w:r>
-        <w:t xml:space="preserve"> few cameras are used in a building or the placement of cameras results in ineffective recording of people’s locations on a site, the overall effectiveness of the system could be reduced. </w:t>
-      </w:r>
-    </w:p>
-    <w:p>
-      <w:pPr>
-        <w:jc w:val="both"/>
-      </w:pPr>
-    </w:p>
-    <w:p>
-      <w:pPr>
-        <w:pStyle w:val="Heading1"/>
-      </w:pPr>
-      <w:bookmarkStart w:id="1" w:name="_Hlk510631574"/>
-      <w:r>
-        <w:t>6.0 Testing Issues</w:t>
-      </w:r>
-    </w:p>
-    <w:p>
-      <w:pPr>
-        <w:jc w:val="both"/>
-      </w:pPr>
-    </w:p>
-    <w:p>
-      <w:pPr>
-        <w:jc w:val="both"/>
-      </w:pPr>
-      <w:r>
-        <w:t xml:space="preserve">Each section of the system was tested during development to ensure that it worked properly. When the program is completed it will be tested on whole to guarantee that all components function together at expected. </w:t>
+        <w:t>6.1</w:t>
+      </w:r>
+      <w:r>
+        <w:t xml:space="preserve"> Performance bounds</w:t>
       </w:r>
     </w:p>
     <w:p>
@@ -2218,579 +3463,27 @@
     </w:p>
     <w:p>
       <w:pPr>
-        <w:pStyle w:val="Heading3"/>
-      </w:pPr>
-      <w:r>
-        <w:t>6.0.1</w:t>
-      </w:r>
-      <w:r>
-        <w:t xml:space="preserve"> White Box Testing</w:t>
-      </w:r>
-    </w:p>
-    <w:p>
-      <w:pPr>
-        <w:jc w:val="both"/>
-      </w:pPr>
-    </w:p>
-    <w:p>
-      <w:pPr>
-        <w:jc w:val="both"/>
-      </w:pPr>
-      <w:r>
-        <w:t xml:space="preserve">While each feature/class is being implemented the team member working on that section will be responsible for testing and debugging that bit of code. If a problem cannot be worked out by one person, another team member may work on that section </w:t>
+        <w:jc w:val="both"/>
+      </w:pPr>
+      <w:r>
+        <w:t xml:space="preserve">Interactions between the client and the server should happen very quickly for optimum performance. This is because of how data is exchanged between the </w:t>
       </w:r>
       <w:r>
         <w:lastRenderedPageBreak/>
-        <w:t>of code to help fix the issue. We will strive to ensure that each individual section of the code is working before being added to the system’s code.</w:t>
-      </w:r>
-    </w:p>
-    <w:p>
-      <w:pPr>
-        <w:jc w:val="both"/>
-      </w:pPr>
-    </w:p>
-    <w:p>
-      <w:pPr>
-        <w:pStyle w:val="Heading3"/>
-      </w:pPr>
-      <w:r>
-        <w:t>6.0.2 Black Box Testing</w:t>
-      </w:r>
-    </w:p>
-    <w:p>
-      <w:pPr>
-        <w:jc w:val="both"/>
-      </w:pPr>
-    </w:p>
-    <w:p>
-      <w:pPr>
-        <w:jc w:val="both"/>
-      </w:pPr>
-      <w:r>
-        <w:t>After the system is assembled and working the team will being black box testing. This will help ensure that each feature of the system is functioning as expected. We will perform black box tests by testing all possible situations the program might see that are within our abilities.</w:t>
-      </w:r>
-    </w:p>
-    <w:p>
-      <w:pPr>
-        <w:jc w:val="both"/>
-      </w:pPr>
-    </w:p>
-    <w:p>
-      <w:pPr>
-        <w:pStyle w:val="Heading3"/>
-      </w:pPr>
-      <w:r>
-        <w:t>6.0.3 Feature Testing</w:t>
-      </w:r>
-    </w:p>
-    <w:p>
-      <w:pPr>
-        <w:jc w:val="both"/>
-      </w:pPr>
-    </w:p>
-    <w:p>
-      <w:pPr>
-        <w:jc w:val="both"/>
-      </w:pPr>
-      <w:r>
-        <w:t xml:space="preserve">Each feature will have a test case associated with it, the following subsections will give a brief description of these test cases. </w:t>
-      </w:r>
-    </w:p>
-    <w:p>
-      <w:pPr>
-        <w:jc w:val="both"/>
-      </w:pPr>
-    </w:p>
-    <w:p>
-      <w:pPr>
-        <w:pStyle w:val="Heading4"/>
-      </w:pPr>
-      <w:r>
-        <w:t>6.0.3.1 Access Main UI</w:t>
-      </w:r>
-    </w:p>
-    <w:p>
-      <w:pPr>
-        <w:pStyle w:val="ListParagraph"/>
-        <w:numPr>
-          <w:ilvl w:val="0"/>
-          <w:numId w:val="6"/>
-        </w:numPr>
-        <w:jc w:val="both"/>
-      </w:pPr>
-      <w:r>
-        <w:t>Description: Access web-based video hub.</w:t>
-      </w:r>
-    </w:p>
-    <w:p>
-      <w:pPr>
-        <w:pStyle w:val="ListParagraph"/>
-        <w:numPr>
-          <w:ilvl w:val="1"/>
-          <w:numId w:val="6"/>
-        </w:numPr>
-        <w:jc w:val="both"/>
-      </w:pPr>
-      <w:r>
-        <w:t>Input: URL to access hub</w:t>
-      </w:r>
-    </w:p>
-    <w:p>
-      <w:pPr>
-        <w:pStyle w:val="ListParagraph"/>
-        <w:numPr>
-          <w:ilvl w:val="1"/>
-          <w:numId w:val="6"/>
-        </w:numPr>
-        <w:jc w:val="both"/>
-      </w:pPr>
-      <w:r>
-        <w:t>Output: Video hub is successfully displayed</w:t>
-      </w:r>
-    </w:p>
-    <w:p>
-      <w:pPr>
-        <w:pStyle w:val="Heading4"/>
-      </w:pPr>
-      <w:r>
-        <w:t>6.0.3.2 Video Select</w:t>
-      </w:r>
-    </w:p>
-    <w:p>
-      <w:pPr>
-        <w:pStyle w:val="ListParagraph"/>
-        <w:numPr>
-          <w:ilvl w:val="0"/>
-          <w:numId w:val="6"/>
-        </w:numPr>
-        <w:jc w:val="both"/>
-      </w:pPr>
-      <w:r>
-        <w:t xml:space="preserve">Description: Select a camera and </w:t>
-      </w:r>
-      <w:r>
-        <w:t>its</w:t>
-      </w:r>
-      <w:r>
-        <w:t xml:space="preserve"> video feed will appear.</w:t>
-      </w:r>
-    </w:p>
-    <w:p>
-      <w:pPr>
-        <w:pStyle w:val="ListParagraph"/>
-        <w:numPr>
-          <w:ilvl w:val="1"/>
-          <w:numId w:val="6"/>
-        </w:numPr>
-        <w:jc w:val="both"/>
-      </w:pPr>
-      <w:r>
-        <w:t>Input: Click camera link.</w:t>
-      </w:r>
-    </w:p>
-    <w:p>
-      <w:pPr>
-        <w:pStyle w:val="ListParagraph"/>
-        <w:numPr>
-          <w:ilvl w:val="1"/>
-          <w:numId w:val="6"/>
-        </w:numPr>
-        <w:jc w:val="both"/>
-      </w:pPr>
-      <w:r>
-        <w:t>Output: Selected camera’s video feed is shown.</w:t>
-      </w:r>
-    </w:p>
-    <w:p>
-      <w:pPr>
-        <w:pStyle w:val="Heading4"/>
-      </w:pPr>
-      <w:r>
-        <w:t>6.0.3.3 Motion Indicator</w:t>
-      </w:r>
-    </w:p>
-    <w:p>
-      <w:pPr>
-        <w:pStyle w:val="ListParagraph"/>
-        <w:numPr>
-          <w:ilvl w:val="0"/>
-          <w:numId w:val="6"/>
-        </w:numPr>
-        <w:jc w:val="both"/>
-      </w:pPr>
-      <w:r>
-        <w:t>Description: When a person walks into view, the motion indicator lights up next to the proper camera.</w:t>
-      </w:r>
-    </w:p>
-    <w:p>
-      <w:pPr>
-        <w:pStyle w:val="ListParagraph"/>
-        <w:numPr>
-          <w:ilvl w:val="1"/>
-          <w:numId w:val="6"/>
-        </w:numPr>
-        <w:jc w:val="both"/>
-      </w:pPr>
-      <w:r>
-        <w:t>Input: Person walks into view of active camera</w:t>
-      </w:r>
-    </w:p>
-    <w:p>
-      <w:pPr>
-        <w:pStyle w:val="ListParagraph"/>
-        <w:numPr>
-          <w:ilvl w:val="1"/>
-          <w:numId w:val="6"/>
-        </w:numPr>
-        <w:jc w:val="both"/>
-      </w:pPr>
-      <w:r>
-        <w:t>Output: Motion indicator lights up</w:t>
-      </w:r>
-    </w:p>
-    <w:p>
-      <w:pPr>
-        <w:pStyle w:val="Heading4"/>
-      </w:pPr>
-      <w:r>
-        <w:t>6.0.3.4 Person Detection</w:t>
-      </w:r>
-    </w:p>
-    <w:p>
-      <w:pPr>
-        <w:pStyle w:val="ListParagraph"/>
-        <w:numPr>
-          <w:ilvl w:val="0"/>
-          <w:numId w:val="6"/>
-        </w:numPr>
-        <w:jc w:val="both"/>
-      </w:pPr>
-      <w:r>
-        <w:t>Description: When a person is in the camera view, they are framed and labeled.</w:t>
-      </w:r>
-    </w:p>
-    <w:p>
-      <w:pPr>
-        <w:pStyle w:val="ListParagraph"/>
-        <w:numPr>
-          <w:ilvl w:val="1"/>
-          <w:numId w:val="6"/>
-        </w:numPr>
-        <w:jc w:val="both"/>
-      </w:pPr>
-      <w:r>
-        <w:t>Input: Person moves in into camera view</w:t>
-      </w:r>
-    </w:p>
-    <w:p>
-      <w:pPr>
-        <w:pStyle w:val="ListParagraph"/>
-        <w:numPr>
-          <w:ilvl w:val="1"/>
-          <w:numId w:val="6"/>
-        </w:numPr>
-        <w:jc w:val="both"/>
-      </w:pPr>
-      <w:r>
-        <w:t>Output: Person is surrounded by labeled box</w:t>
-      </w:r>
-    </w:p>
-    <w:p>
-      <w:pPr>
-        <w:pStyle w:val="Heading4"/>
-      </w:pPr>
-      <w:r>
-        <w:t>6.0.3.5 Destination Prediction</w:t>
-      </w:r>
-    </w:p>
-    <w:p>
-      <w:pPr>
-        <w:pStyle w:val="ListParagraph"/>
-        <w:numPr>
-          <w:ilvl w:val="0"/>
-          <w:numId w:val="6"/>
-        </w:numPr>
-        <w:jc w:val="both"/>
-      </w:pPr>
-      <w:r>
-        <w:t>Description: When a tracked person moves out of view toward another camera, the prediction indicator for that camera turns on.</w:t>
-      </w:r>
-    </w:p>
-    <w:p>
-      <w:pPr>
-        <w:pStyle w:val="ListParagraph"/>
-        <w:numPr>
-          <w:ilvl w:val="1"/>
-          <w:numId w:val="6"/>
-        </w:numPr>
-        <w:jc w:val="both"/>
-      </w:pPr>
-      <w:r>
-        <w:t>Input: Tracked person leaves view of camera</w:t>
-      </w:r>
-    </w:p>
-    <w:p>
-      <w:pPr>
-        <w:pStyle w:val="ListParagraph"/>
-        <w:numPr>
-          <w:ilvl w:val="1"/>
-          <w:numId w:val="6"/>
-        </w:numPr>
-        <w:jc w:val="both"/>
-      </w:pPr>
-      <w:r>
-        <w:t xml:space="preserve">Output: Prediction indicator appears on correct camera that the tracked person is heading towards. </w:t>
-      </w:r>
-    </w:p>
-    <w:p>
-      <w:pPr>
-        <w:pStyle w:val="Heading4"/>
-      </w:pPr>
-      <w:r>
-        <w:t>6.0.3.6 Re-Identification</w:t>
-      </w:r>
-    </w:p>
-    <w:p>
-      <w:pPr>
-        <w:pStyle w:val="ListParagraph"/>
-        <w:numPr>
-          <w:ilvl w:val="0"/>
-          <w:numId w:val="6"/>
-        </w:numPr>
-        <w:jc w:val="both"/>
-      </w:pPr>
-      <w:r>
-        <w:t xml:space="preserve">Description: A previously tracked person will be re-identified when </w:t>
-      </w:r>
-      <w:proofErr w:type="spellStart"/>
-      <w:r>
-        <w:t>the</w:t>
-      </w:r>
-      <w:proofErr w:type="spellEnd"/>
-      <w:r>
-        <w:t xml:space="preserve"> come into view of a different camera.</w:t>
-      </w:r>
-    </w:p>
-    <w:p>
-      <w:pPr>
-        <w:pStyle w:val="ListParagraph"/>
-        <w:numPr>
-          <w:ilvl w:val="1"/>
-          <w:numId w:val="6"/>
-        </w:numPr>
-        <w:jc w:val="both"/>
-      </w:pPr>
-      <w:r>
-        <w:t>Input: Tracked person leaves one camera and enters</w:t>
-      </w:r>
-      <w:r>
-        <w:t xml:space="preserve"> a different camera.</w:t>
-      </w:r>
-    </w:p>
-    <w:p>
-      <w:pPr>
-        <w:pStyle w:val="ListParagraph"/>
-        <w:numPr>
-          <w:ilvl w:val="1"/>
-          <w:numId w:val="6"/>
-        </w:numPr>
-        <w:jc w:val="both"/>
-      </w:pPr>
-      <w:r>
-        <w:lastRenderedPageBreak/>
-        <w:t xml:space="preserve">Output: Tracked person is identified as the same person and is reassigned the label they were given from the first camera. </w:t>
-      </w:r>
-    </w:p>
-    <w:p>
-      <w:pPr>
-        <w:pStyle w:val="Heading4"/>
-      </w:pPr>
-      <w:r>
-        <w:t xml:space="preserve">6.0.3.7 Multiple Tracking </w:t>
-      </w:r>
-    </w:p>
-    <w:p>
-      <w:pPr>
-        <w:pStyle w:val="ListParagraph"/>
-        <w:numPr>
-          <w:ilvl w:val="0"/>
-          <w:numId w:val="6"/>
-        </w:numPr>
-        <w:jc w:val="both"/>
-      </w:pPr>
-      <w:r>
-        <w:t xml:space="preserve">Description: The system is able to track and re-identify multiple people at the same time. </w:t>
-      </w:r>
-    </w:p>
-    <w:p>
-      <w:pPr>
-        <w:pStyle w:val="ListParagraph"/>
-        <w:numPr>
-          <w:ilvl w:val="1"/>
-          <w:numId w:val="6"/>
-        </w:numPr>
-        <w:jc w:val="both"/>
-      </w:pPr>
-      <w:r>
-        <w:t>Input: Person 1 and Person 2 each enter camera views, Person 1 and Person 2 then each move to a different camera.</w:t>
-      </w:r>
-    </w:p>
-    <w:p>
-      <w:pPr>
-        <w:pStyle w:val="ListParagraph"/>
-        <w:numPr>
-          <w:ilvl w:val="1"/>
-          <w:numId w:val="6"/>
-        </w:numPr>
-        <w:jc w:val="both"/>
-      </w:pPr>
-      <w:r>
-        <w:t xml:space="preserve">Output: Person 1 and Person 2 both have correct motion and prediction indicators display on their respective cameras, also they are both correctly identified and labeled.  </w:t>
-      </w:r>
-    </w:p>
-    <w:p>
-      <w:pPr>
-        <w:pStyle w:val="Heading4"/>
-      </w:pPr>
-      <w:r>
-        <w:t>6.0.3.8 Textual Log View</w:t>
-      </w:r>
-    </w:p>
-    <w:p>
-      <w:pPr>
-        <w:pStyle w:val="ListParagraph"/>
-        <w:numPr>
-          <w:ilvl w:val="0"/>
-          <w:numId w:val="6"/>
-        </w:numPr>
-        <w:jc w:val="both"/>
-      </w:pPr>
-      <w:r>
-        <w:t xml:space="preserve">Description: Tracking logs are continuously printed in the activity panel as motion tracking occurs. </w:t>
-      </w:r>
-    </w:p>
-    <w:p>
-      <w:pPr>
-        <w:pStyle w:val="ListParagraph"/>
-        <w:numPr>
-          <w:ilvl w:val="1"/>
-          <w:numId w:val="6"/>
-        </w:numPr>
-        <w:jc w:val="both"/>
-      </w:pPr>
-      <w:r>
-        <w:t>Input: Activity occurs on camera view</w:t>
-      </w:r>
-    </w:p>
-    <w:p>
-      <w:pPr>
-        <w:pStyle w:val="ListParagraph"/>
-        <w:numPr>
-          <w:ilvl w:val="1"/>
-          <w:numId w:val="6"/>
-        </w:numPr>
-        <w:jc w:val="both"/>
-      </w:pPr>
-      <w:r>
-        <w:t>Output: Log is shown in Activity section of UI</w:t>
-      </w:r>
-    </w:p>
-    <w:bookmarkEnd w:id="1"/>
-    <w:p>
-      <w:pPr>
-        <w:pStyle w:val="Heading4"/>
-      </w:pPr>
-      <w:r>
-        <w:t>6.0.3.9 Database connection</w:t>
-      </w:r>
-    </w:p>
-    <w:p>
-      <w:pPr>
-        <w:pStyle w:val="ListParagraph"/>
-        <w:numPr>
-          <w:ilvl w:val="0"/>
-          <w:numId w:val="6"/>
-        </w:numPr>
-        <w:jc w:val="both"/>
-      </w:pPr>
-      <w:r>
-        <w:t>Description: The application can successfully connect to the database on startup.</w:t>
-      </w:r>
-    </w:p>
-    <w:p>
-      <w:pPr>
-        <w:pStyle w:val="ListParagraph"/>
-        <w:numPr>
-          <w:ilvl w:val="1"/>
-          <w:numId w:val="6"/>
-        </w:numPr>
-        <w:jc w:val="both"/>
-      </w:pPr>
-      <w:r>
-        <w:t xml:space="preserve">Input: </w:t>
-      </w:r>
-      <w:r>
-        <w:t>Start the server application and cameras.</w:t>
-      </w:r>
-    </w:p>
-    <w:p>
-      <w:pPr>
-        <w:pStyle w:val="ListParagraph"/>
-        <w:numPr>
-          <w:ilvl w:val="1"/>
-          <w:numId w:val="6"/>
-        </w:numPr>
-        <w:jc w:val="both"/>
-      </w:pPr>
-      <w:r>
-        <w:t xml:space="preserve">Output: The server application and cameras can communicate with the database. </w:t>
-      </w:r>
-    </w:p>
-    <w:p>
-      <w:pPr>
-        <w:pStyle w:val="Heading4"/>
-      </w:pPr>
-      <w:r>
-        <w:t>6.0.3.10 On/Off Button Functionality</w:t>
-      </w:r>
-    </w:p>
-    <w:p>
-      <w:pPr>
-        <w:pStyle w:val="ListParagraph"/>
-        <w:numPr>
-          <w:ilvl w:val="0"/>
-          <w:numId w:val="6"/>
-        </w:numPr>
-        <w:jc w:val="both"/>
-      </w:pPr>
-      <w:r>
-        <w:t>Description: Camera feeds can be stopped/resumed by clicking the on/off button in the UI.</w:t>
-      </w:r>
-    </w:p>
-    <w:p>
-      <w:pPr>
-        <w:pStyle w:val="ListParagraph"/>
-        <w:numPr>
-          <w:ilvl w:val="1"/>
-          <w:numId w:val="6"/>
-        </w:numPr>
-        <w:jc w:val="both"/>
-      </w:pPr>
-      <w:r>
-        <w:t>Input: On a connected camera, click the on/off button.</w:t>
-      </w:r>
-    </w:p>
-    <w:p>
-      <w:pPr>
-        <w:pStyle w:val="ListParagraph"/>
-        <w:numPr>
-          <w:ilvl w:val="1"/>
-          <w:numId w:val="6"/>
-        </w:numPr>
-        <w:jc w:val="both"/>
-      </w:pPr>
-      <w:r>
-        <w:t>Output: The camera feed has stopped/resumed in accordance with the on/off click.</w:t>
+        <w:t xml:space="preserve">cameras and the server; a fast exchange rate is needed to receive real-time data about from the video feeds. </w:t>
+      </w:r>
+    </w:p>
+    <w:p>
+      <w:pPr>
+        <w:jc w:val="both"/>
+      </w:pPr>
+    </w:p>
+    <w:p>
+      <w:pPr>
+        <w:jc w:val="both"/>
+      </w:pPr>
+      <w:r>
+        <w:t>The server must maintain an acceptable level of performance to run the algorithms that make the system function. If the server computer is having performance issues and runs to slowly, the system’s performance will be impacted.</w:t>
       </w:r>
     </w:p>
     <w:p>
@@ -2803,51 +3496,6 @@
         <w:pStyle w:val="Heading2"/>
       </w:pPr>
       <w:r>
-        <w:t>6.1</w:t>
-      </w:r>
-      <w:r>
-        <w:t xml:space="preserve"> Performance bounds</w:t>
-      </w:r>
-    </w:p>
-    <w:p>
-      <w:pPr>
-        <w:jc w:val="both"/>
-        <w:rPr>
-          <w:i/>
-        </w:rPr>
-      </w:pPr>
-    </w:p>
-    <w:p>
-      <w:pPr>
-        <w:jc w:val="both"/>
-      </w:pPr>
-      <w:r>
-        <w:t xml:space="preserve">Interactions between the client and the server should happen very quickly for optimum performance. This is because of how data is exchanged between the cameras and the server; a fast exchange rate is needed to receive real-time data about from the video feeds. </w:t>
-      </w:r>
-    </w:p>
-    <w:p>
-      <w:pPr>
-        <w:jc w:val="both"/>
-      </w:pPr>
-    </w:p>
-    <w:p>
-      <w:pPr>
-        <w:jc w:val="both"/>
-      </w:pPr>
-      <w:r>
-        <w:t>The server must maintain an acceptable level of performance to run the algorithms that make the system function. If the server computer is having performance issues and runs to slowly, the system’s performance will be impacted.</w:t>
-      </w:r>
-    </w:p>
-    <w:p>
-      <w:pPr>
-        <w:jc w:val="both"/>
-      </w:pPr>
-    </w:p>
-    <w:p>
-      <w:pPr>
-        <w:pStyle w:val="Heading2"/>
-      </w:pPr>
-      <w:r>
         <w:t>6.2</w:t>
       </w:r>
       <w:r>
@@ -2867,11 +3515,7 @@
         <w:t>One of the critical components of the Person Identification System is the connection to the database. If this connection is compromised the program will not work.</w:t>
       </w:r>
       <w:r>
-        <w:t xml:space="preserve"> </w:t>
-      </w:r>
-      <w:r>
-        <w:lastRenderedPageBreak/>
-        <w:t xml:space="preserve">Camera-server interaction is also critical and required for the system to function. It is imperative that both connections work as expected. </w:t>
+        <w:t xml:space="preserve"> Camera-server interaction is also critical and required for the system to function. It is imperative that both connections work as expected. </w:t>
       </w:r>
     </w:p>
     <w:p>
@@ -2903,6 +3547,119 @@
 <file path=word/numbering.xml><?xml version="1.0" encoding="utf-8"?>
 <w:numbering xmlns:wpc="http://schemas.microsoft.com/office/word/2010/wordprocessingCanvas" xmlns:cx="http://schemas.microsoft.com/office/drawing/2014/chartex" xmlns:cx1="http://schemas.microsoft.com/office/drawing/2015/9/8/chartex" xmlns:cx2="http://schemas.microsoft.com/office/drawing/2015/10/21/chartex" xmlns:cx3="http://schemas.microsoft.com/office/drawing/2016/5/9/chartex" xmlns:cx4="http://schemas.microsoft.com/office/drawing/2016/5/10/chartex" xmlns:cx5="http://schemas.microsoft.com/office/drawing/2016/5/11/chartex" xmlns:cx6="http://schemas.microsoft.com/office/drawing/2016/5/12/chartex" xmlns:cx7="http://schemas.microsoft.com/office/drawing/2016/5/13/chartex" xmlns:cx8="http://schemas.microsoft.com/office/drawing/2016/5/14/chartex" xmlns:mc="http://schemas.openxmlformats.org/markup-compatibility/2006" xmlns:aink="http://schemas.microsoft.com/office/drawing/2016/ink" xmlns:am3d="http://schemas.microsoft.com/office/drawing/2017/model3d" xmlns:o="urn:schemas-microsoft-com:office:office" xmlns:r="http://schemas.openxmlformats.org/officeDocument/2006/relationships" xmlns:m="http://schemas.openxmlformats.org/officeDocument/2006/math" xmlns:v="urn:schemas-microsoft-com:vml" xmlns:wp14="http://schemas.microsoft.com/office/word/2010/wordprocessingDrawing" xmlns:wp="http://schemas.openxmlformats.org/drawingml/2006/wordprocessingDrawing" xmlns:w10="urn:schemas-microsoft-com:office:word" xmlns:w="http://schemas.openxmlformats.org/wordprocessingml/2006/main" xmlns:w14="http://schemas.microsoft.com/office/word/2010/wordml" xmlns:w15="http://schemas.microsoft.com/office/word/2012/wordml" xmlns:w16cid="http://schemas.microsoft.com/office/word/2016/wordml/cid" xmlns:w16se="http://schemas.microsoft.com/office/word/2015/wordml/symex" xmlns:wpg="http://schemas.microsoft.com/office/word/2010/wordprocessingGroup" xmlns:wpi="http://schemas.microsoft.com/office/word/2010/wordprocessingInk" xmlns:wne="http://schemas.microsoft.com/office/word/2006/wordml" xmlns:wps="http://schemas.microsoft.com/office/word/2010/wordprocessingShape" mc:Ignorable="w14 w15 w16se w16cid wp14">
   <w:abstractNum w:abstractNumId="0" w15:restartNumberingAfterBreak="0">
+    <w:nsid w:val="0C2D591D"/>
+    <w:multiLevelType w:val="hybridMultilevel"/>
+    <w:tmpl w:val="CE4269F0"/>
+    <w:lvl w:ilvl="0" w:tplc="04090001">
+      <w:start w:val="1"/>
+      <w:numFmt w:val="bullet"/>
+      <w:lvlText w:val=""/>
+      <w:lvlJc w:val="left"/>
+      <w:pPr>
+        <w:ind w:left="720" w:hanging="360"/>
+      </w:pPr>
+      <w:rPr>
+        <w:rFonts w:ascii="Symbol" w:hAnsi="Symbol" w:hint="default"/>
+      </w:rPr>
+    </w:lvl>
+    <w:lvl w:ilvl="1" w:tplc="04090003">
+      <w:start w:val="1"/>
+      <w:numFmt w:val="bullet"/>
+      <w:lvlText w:val="o"/>
+      <w:lvlJc w:val="left"/>
+      <w:pPr>
+        <w:ind w:left="1440" w:hanging="360"/>
+      </w:pPr>
+      <w:rPr>
+        <w:rFonts w:ascii="Courier New" w:hAnsi="Courier New" w:cs="Courier New" w:hint="default"/>
+      </w:rPr>
+    </w:lvl>
+    <w:lvl w:ilvl="2" w:tplc="04090005" w:tentative="1">
+      <w:start w:val="1"/>
+      <w:numFmt w:val="bullet"/>
+      <w:lvlText w:val=""/>
+      <w:lvlJc w:val="left"/>
+      <w:pPr>
+        <w:ind w:left="2160" w:hanging="360"/>
+      </w:pPr>
+      <w:rPr>
+        <w:rFonts w:ascii="Wingdings" w:hAnsi="Wingdings" w:hint="default"/>
+      </w:rPr>
+    </w:lvl>
+    <w:lvl w:ilvl="3" w:tplc="04090001" w:tentative="1">
+      <w:start w:val="1"/>
+      <w:numFmt w:val="bullet"/>
+      <w:lvlText w:val=""/>
+      <w:lvlJc w:val="left"/>
+      <w:pPr>
+        <w:ind w:left="2880" w:hanging="360"/>
+      </w:pPr>
+      <w:rPr>
+        <w:rFonts w:ascii="Symbol" w:hAnsi="Symbol" w:hint="default"/>
+      </w:rPr>
+    </w:lvl>
+    <w:lvl w:ilvl="4" w:tplc="04090003" w:tentative="1">
+      <w:start w:val="1"/>
+      <w:numFmt w:val="bullet"/>
+      <w:lvlText w:val="o"/>
+      <w:lvlJc w:val="left"/>
+      <w:pPr>
+        <w:ind w:left="3600" w:hanging="360"/>
+      </w:pPr>
+      <w:rPr>
+        <w:rFonts w:ascii="Courier New" w:hAnsi="Courier New" w:cs="Courier New" w:hint="default"/>
+      </w:rPr>
+    </w:lvl>
+    <w:lvl w:ilvl="5" w:tplc="04090005" w:tentative="1">
+      <w:start w:val="1"/>
+      <w:numFmt w:val="bullet"/>
+      <w:lvlText w:val=""/>
+      <w:lvlJc w:val="left"/>
+      <w:pPr>
+        <w:ind w:left="4320" w:hanging="360"/>
+      </w:pPr>
+      <w:rPr>
+        <w:rFonts w:ascii="Wingdings" w:hAnsi="Wingdings" w:hint="default"/>
+      </w:rPr>
+    </w:lvl>
+    <w:lvl w:ilvl="6" w:tplc="04090001" w:tentative="1">
+      <w:start w:val="1"/>
+      <w:numFmt w:val="bullet"/>
+      <w:lvlText w:val=""/>
+      <w:lvlJc w:val="left"/>
+      <w:pPr>
+        <w:ind w:left="5040" w:hanging="360"/>
+      </w:pPr>
+      <w:rPr>
+        <w:rFonts w:ascii="Symbol" w:hAnsi="Symbol" w:hint="default"/>
+      </w:rPr>
+    </w:lvl>
+    <w:lvl w:ilvl="7" w:tplc="04090003" w:tentative="1">
+      <w:start w:val="1"/>
+      <w:numFmt w:val="bullet"/>
+      <w:lvlText w:val="o"/>
+      <w:lvlJc w:val="left"/>
+      <w:pPr>
+        <w:ind w:left="5760" w:hanging="360"/>
+      </w:pPr>
+      <w:rPr>
+        <w:rFonts w:ascii="Courier New" w:hAnsi="Courier New" w:cs="Courier New" w:hint="default"/>
+      </w:rPr>
+    </w:lvl>
+    <w:lvl w:ilvl="8" w:tplc="04090005" w:tentative="1">
+      <w:start w:val="1"/>
+      <w:numFmt w:val="bullet"/>
+      <w:lvlText w:val=""/>
+      <w:lvlJc w:val="left"/>
+      <w:pPr>
+        <w:ind w:left="6480" w:hanging="360"/>
+      </w:pPr>
+      <w:rPr>
+        <w:rFonts w:ascii="Wingdings" w:hAnsi="Wingdings" w:hint="default"/>
+      </w:rPr>
+    </w:lvl>
+  </w:abstractNum>
+  <w:abstractNum w:abstractNumId="1" w15:restartNumberingAfterBreak="0">
     <w:nsid w:val="109554C5"/>
     <w:multiLevelType w:val="hybridMultilevel"/>
     <w:tmpl w:val="9996B710"/>
@@ -3015,7 +3772,7 @@
       </w:rPr>
     </w:lvl>
   </w:abstractNum>
-  <w:abstractNum w:abstractNumId="1" w15:restartNumberingAfterBreak="0">
+  <w:abstractNum w:abstractNumId="2" w15:restartNumberingAfterBreak="0">
     <w:nsid w:val="16224B72"/>
     <w:multiLevelType w:val="hybridMultilevel"/>
     <w:tmpl w:val="15023210"/>
@@ -3101,7 +3858,7 @@
       </w:pPr>
     </w:lvl>
   </w:abstractNum>
-  <w:abstractNum w:abstractNumId="2" w15:restartNumberingAfterBreak="0">
+  <w:abstractNum w:abstractNumId="3" w15:restartNumberingAfterBreak="0">
     <w:nsid w:val="22635ACE"/>
     <w:multiLevelType w:val="hybridMultilevel"/>
     <w:tmpl w:val="A4D647B8"/>
@@ -3214,7 +3971,7 @@
       </w:rPr>
     </w:lvl>
   </w:abstractNum>
-  <w:abstractNum w:abstractNumId="3" w15:restartNumberingAfterBreak="0">
+  <w:abstractNum w:abstractNumId="4" w15:restartNumberingAfterBreak="0">
     <w:nsid w:val="2AA40D9C"/>
     <w:multiLevelType w:val="hybridMultilevel"/>
     <w:tmpl w:val="9378EFA0"/>
@@ -3327,7 +4084,120 @@
       </w:rPr>
     </w:lvl>
   </w:abstractNum>
-  <w:abstractNum w:abstractNumId="4" w15:restartNumberingAfterBreak="0">
+  <w:abstractNum w:abstractNumId="5" w15:restartNumberingAfterBreak="0">
+    <w:nsid w:val="2CED44C2"/>
+    <w:multiLevelType w:val="hybridMultilevel"/>
+    <w:tmpl w:val="0802AEB0"/>
+    <w:lvl w:ilvl="0" w:tplc="04090001">
+      <w:start w:val="1"/>
+      <w:numFmt w:val="bullet"/>
+      <w:lvlText w:val=""/>
+      <w:lvlJc w:val="left"/>
+      <w:pPr>
+        <w:ind w:left="720" w:hanging="360"/>
+      </w:pPr>
+      <w:rPr>
+        <w:rFonts w:ascii="Symbol" w:hAnsi="Symbol" w:hint="default"/>
+      </w:rPr>
+    </w:lvl>
+    <w:lvl w:ilvl="1" w:tplc="04090003" w:tentative="1">
+      <w:start w:val="1"/>
+      <w:numFmt w:val="bullet"/>
+      <w:lvlText w:val="o"/>
+      <w:lvlJc w:val="left"/>
+      <w:pPr>
+        <w:ind w:left="1440" w:hanging="360"/>
+      </w:pPr>
+      <w:rPr>
+        <w:rFonts w:ascii="Courier New" w:hAnsi="Courier New" w:cs="Courier New" w:hint="default"/>
+      </w:rPr>
+    </w:lvl>
+    <w:lvl w:ilvl="2" w:tplc="04090005" w:tentative="1">
+      <w:start w:val="1"/>
+      <w:numFmt w:val="bullet"/>
+      <w:lvlText w:val=""/>
+      <w:lvlJc w:val="left"/>
+      <w:pPr>
+        <w:ind w:left="2160" w:hanging="360"/>
+      </w:pPr>
+      <w:rPr>
+        <w:rFonts w:ascii="Wingdings" w:hAnsi="Wingdings" w:hint="default"/>
+      </w:rPr>
+    </w:lvl>
+    <w:lvl w:ilvl="3" w:tplc="04090001" w:tentative="1">
+      <w:start w:val="1"/>
+      <w:numFmt w:val="bullet"/>
+      <w:lvlText w:val=""/>
+      <w:lvlJc w:val="left"/>
+      <w:pPr>
+        <w:ind w:left="2880" w:hanging="360"/>
+      </w:pPr>
+      <w:rPr>
+        <w:rFonts w:ascii="Symbol" w:hAnsi="Symbol" w:hint="default"/>
+      </w:rPr>
+    </w:lvl>
+    <w:lvl w:ilvl="4" w:tplc="04090003" w:tentative="1">
+      <w:start w:val="1"/>
+      <w:numFmt w:val="bullet"/>
+      <w:lvlText w:val="o"/>
+      <w:lvlJc w:val="left"/>
+      <w:pPr>
+        <w:ind w:left="3600" w:hanging="360"/>
+      </w:pPr>
+      <w:rPr>
+        <w:rFonts w:ascii="Courier New" w:hAnsi="Courier New" w:cs="Courier New" w:hint="default"/>
+      </w:rPr>
+    </w:lvl>
+    <w:lvl w:ilvl="5" w:tplc="04090005" w:tentative="1">
+      <w:start w:val="1"/>
+      <w:numFmt w:val="bullet"/>
+      <w:lvlText w:val=""/>
+      <w:lvlJc w:val="left"/>
+      <w:pPr>
+        <w:ind w:left="4320" w:hanging="360"/>
+      </w:pPr>
+      <w:rPr>
+        <w:rFonts w:ascii="Wingdings" w:hAnsi="Wingdings" w:hint="default"/>
+      </w:rPr>
+    </w:lvl>
+    <w:lvl w:ilvl="6" w:tplc="04090001" w:tentative="1">
+      <w:start w:val="1"/>
+      <w:numFmt w:val="bullet"/>
+      <w:lvlText w:val=""/>
+      <w:lvlJc w:val="left"/>
+      <w:pPr>
+        <w:ind w:left="5040" w:hanging="360"/>
+      </w:pPr>
+      <w:rPr>
+        <w:rFonts w:ascii="Symbol" w:hAnsi="Symbol" w:hint="default"/>
+      </w:rPr>
+    </w:lvl>
+    <w:lvl w:ilvl="7" w:tplc="04090003" w:tentative="1">
+      <w:start w:val="1"/>
+      <w:numFmt w:val="bullet"/>
+      <w:lvlText w:val="o"/>
+      <w:lvlJc w:val="left"/>
+      <w:pPr>
+        <w:ind w:left="5760" w:hanging="360"/>
+      </w:pPr>
+      <w:rPr>
+        <w:rFonts w:ascii="Courier New" w:hAnsi="Courier New" w:cs="Courier New" w:hint="default"/>
+      </w:rPr>
+    </w:lvl>
+    <w:lvl w:ilvl="8" w:tplc="04090005" w:tentative="1">
+      <w:start w:val="1"/>
+      <w:numFmt w:val="bullet"/>
+      <w:lvlText w:val=""/>
+      <w:lvlJc w:val="left"/>
+      <w:pPr>
+        <w:ind w:left="6480" w:hanging="360"/>
+      </w:pPr>
+      <w:rPr>
+        <w:rFonts w:ascii="Wingdings" w:hAnsi="Wingdings" w:hint="default"/>
+      </w:rPr>
+    </w:lvl>
+  </w:abstractNum>
+  <w:abstractNum w:abstractNumId="6" w15:restartNumberingAfterBreak="0">
     <w:nsid w:val="308C29A5"/>
     <w:multiLevelType w:val="hybridMultilevel"/>
     <w:tmpl w:val="ADEE121A"/>
@@ -3440,7 +4310,7 @@
       </w:rPr>
     </w:lvl>
   </w:abstractNum>
-  <w:abstractNum w:abstractNumId="5" w15:restartNumberingAfterBreak="0">
+  <w:abstractNum w:abstractNumId="7" w15:restartNumberingAfterBreak="0">
     <w:nsid w:val="44E95A08"/>
     <w:multiLevelType w:val="hybridMultilevel"/>
     <w:tmpl w:val="696E331E"/>
@@ -3553,7 +4423,7 @@
       </w:rPr>
     </w:lvl>
   </w:abstractNum>
-  <w:abstractNum w:abstractNumId="6" w15:restartNumberingAfterBreak="0">
+  <w:abstractNum w:abstractNumId="8" w15:restartNumberingAfterBreak="0">
     <w:nsid w:val="47A5577C"/>
     <w:multiLevelType w:val="hybridMultilevel"/>
     <w:tmpl w:val="DB222FBC"/>
@@ -3666,7 +4536,7 @@
       </w:rPr>
     </w:lvl>
   </w:abstractNum>
-  <w:abstractNum w:abstractNumId="7" w15:restartNumberingAfterBreak="0">
+  <w:abstractNum w:abstractNumId="9" w15:restartNumberingAfterBreak="0">
     <w:nsid w:val="4EAF578C"/>
     <w:multiLevelType w:val="hybridMultilevel"/>
     <w:tmpl w:val="A1444C7A"/>
@@ -3779,7 +4649,120 @@
       </w:rPr>
     </w:lvl>
   </w:abstractNum>
-  <w:abstractNum w:abstractNumId="8" w15:restartNumberingAfterBreak="0">
+  <w:abstractNum w:abstractNumId="10" w15:restartNumberingAfterBreak="0">
+    <w:nsid w:val="4F583959"/>
+    <w:multiLevelType w:val="hybridMultilevel"/>
+    <w:tmpl w:val="8232441C"/>
+    <w:lvl w:ilvl="0" w:tplc="04090001">
+      <w:start w:val="1"/>
+      <w:numFmt w:val="bullet"/>
+      <w:lvlText w:val=""/>
+      <w:lvlJc w:val="left"/>
+      <w:pPr>
+        <w:ind w:left="720" w:hanging="360"/>
+      </w:pPr>
+      <w:rPr>
+        <w:rFonts w:ascii="Symbol" w:hAnsi="Symbol" w:hint="default"/>
+      </w:rPr>
+    </w:lvl>
+    <w:lvl w:ilvl="1" w:tplc="04090003">
+      <w:start w:val="1"/>
+      <w:numFmt w:val="bullet"/>
+      <w:lvlText w:val="o"/>
+      <w:lvlJc w:val="left"/>
+      <w:pPr>
+        <w:ind w:left="1440" w:hanging="360"/>
+      </w:pPr>
+      <w:rPr>
+        <w:rFonts w:ascii="Courier New" w:hAnsi="Courier New" w:cs="Courier New" w:hint="default"/>
+      </w:rPr>
+    </w:lvl>
+    <w:lvl w:ilvl="2" w:tplc="04090005" w:tentative="1">
+      <w:start w:val="1"/>
+      <w:numFmt w:val="bullet"/>
+      <w:lvlText w:val=""/>
+      <w:lvlJc w:val="left"/>
+      <w:pPr>
+        <w:ind w:left="2160" w:hanging="360"/>
+      </w:pPr>
+      <w:rPr>
+        <w:rFonts w:ascii="Wingdings" w:hAnsi="Wingdings" w:hint="default"/>
+      </w:rPr>
+    </w:lvl>
+    <w:lvl w:ilvl="3" w:tplc="04090001" w:tentative="1">
+      <w:start w:val="1"/>
+      <w:numFmt w:val="bullet"/>
+      <w:lvlText w:val=""/>
+      <w:lvlJc w:val="left"/>
+      <w:pPr>
+        <w:ind w:left="2880" w:hanging="360"/>
+      </w:pPr>
+      <w:rPr>
+        <w:rFonts w:ascii="Symbol" w:hAnsi="Symbol" w:hint="default"/>
+      </w:rPr>
+    </w:lvl>
+    <w:lvl w:ilvl="4" w:tplc="04090003" w:tentative="1">
+      <w:start w:val="1"/>
+      <w:numFmt w:val="bullet"/>
+      <w:lvlText w:val="o"/>
+      <w:lvlJc w:val="left"/>
+      <w:pPr>
+        <w:ind w:left="3600" w:hanging="360"/>
+      </w:pPr>
+      <w:rPr>
+        <w:rFonts w:ascii="Courier New" w:hAnsi="Courier New" w:cs="Courier New" w:hint="default"/>
+      </w:rPr>
+    </w:lvl>
+    <w:lvl w:ilvl="5" w:tplc="04090005" w:tentative="1">
+      <w:start w:val="1"/>
+      <w:numFmt w:val="bullet"/>
+      <w:lvlText w:val=""/>
+      <w:lvlJc w:val="left"/>
+      <w:pPr>
+        <w:ind w:left="4320" w:hanging="360"/>
+      </w:pPr>
+      <w:rPr>
+        <w:rFonts w:ascii="Wingdings" w:hAnsi="Wingdings" w:hint="default"/>
+      </w:rPr>
+    </w:lvl>
+    <w:lvl w:ilvl="6" w:tplc="04090001" w:tentative="1">
+      <w:start w:val="1"/>
+      <w:numFmt w:val="bullet"/>
+      <w:lvlText w:val=""/>
+      <w:lvlJc w:val="left"/>
+      <w:pPr>
+        <w:ind w:left="5040" w:hanging="360"/>
+      </w:pPr>
+      <w:rPr>
+        <w:rFonts w:ascii="Symbol" w:hAnsi="Symbol" w:hint="default"/>
+      </w:rPr>
+    </w:lvl>
+    <w:lvl w:ilvl="7" w:tplc="04090003" w:tentative="1">
+      <w:start w:val="1"/>
+      <w:numFmt w:val="bullet"/>
+      <w:lvlText w:val="o"/>
+      <w:lvlJc w:val="left"/>
+      <w:pPr>
+        <w:ind w:left="5760" w:hanging="360"/>
+      </w:pPr>
+      <w:rPr>
+        <w:rFonts w:ascii="Courier New" w:hAnsi="Courier New" w:cs="Courier New" w:hint="default"/>
+      </w:rPr>
+    </w:lvl>
+    <w:lvl w:ilvl="8" w:tplc="04090005" w:tentative="1">
+      <w:start w:val="1"/>
+      <w:numFmt w:val="bullet"/>
+      <w:lvlText w:val=""/>
+      <w:lvlJc w:val="left"/>
+      <w:pPr>
+        <w:ind w:left="6480" w:hanging="360"/>
+      </w:pPr>
+      <w:rPr>
+        <w:rFonts w:ascii="Wingdings" w:hAnsi="Wingdings" w:hint="default"/>
+      </w:rPr>
+    </w:lvl>
+  </w:abstractNum>
+  <w:abstractNum w:abstractNumId="11" w15:restartNumberingAfterBreak="0">
     <w:nsid w:val="59C110D0"/>
     <w:multiLevelType w:val="hybridMultilevel"/>
     <w:tmpl w:val="B97EC164"/>
@@ -3892,7 +4875,7 @@
       </w:rPr>
     </w:lvl>
   </w:abstractNum>
-  <w:abstractNum w:abstractNumId="9" w15:restartNumberingAfterBreak="0">
+  <w:abstractNum w:abstractNumId="12" w15:restartNumberingAfterBreak="0">
     <w:nsid w:val="629F42A2"/>
     <w:multiLevelType w:val="hybridMultilevel"/>
     <w:tmpl w:val="E9BEDEBA"/>
@@ -3978,7 +4961,7 @@
       </w:pPr>
     </w:lvl>
   </w:abstractNum>
-  <w:abstractNum w:abstractNumId="10" w15:restartNumberingAfterBreak="0">
+  <w:abstractNum w:abstractNumId="13" w15:restartNumberingAfterBreak="0">
     <w:nsid w:val="6A202A19"/>
     <w:multiLevelType w:val="hybridMultilevel"/>
     <w:tmpl w:val="76FC063E"/>
@@ -4091,7 +5074,7 @@
       </w:rPr>
     </w:lvl>
   </w:abstractNum>
-  <w:abstractNum w:abstractNumId="11" w15:restartNumberingAfterBreak="0">
+  <w:abstractNum w:abstractNumId="14" w15:restartNumberingAfterBreak="0">
     <w:nsid w:val="6A5A3C3E"/>
     <w:multiLevelType w:val="hybridMultilevel"/>
     <w:tmpl w:val="8774F25E"/>
@@ -4177,7 +5160,7 @@
       </w:pPr>
     </w:lvl>
   </w:abstractNum>
-  <w:abstractNum w:abstractNumId="12" w15:restartNumberingAfterBreak="0">
+  <w:abstractNum w:abstractNumId="15" w15:restartNumberingAfterBreak="0">
     <w:nsid w:val="6A5B0409"/>
     <w:multiLevelType w:val="hybridMultilevel"/>
     <w:tmpl w:val="14BCAFDE"/>
@@ -4290,43 +5273,168 @@
       </w:rPr>
     </w:lvl>
   </w:abstractNum>
+  <w:abstractNum w:abstractNumId="16" w15:restartNumberingAfterBreak="0">
+    <w:nsid w:val="71576032"/>
+    <w:multiLevelType w:val="hybridMultilevel"/>
+    <w:tmpl w:val="35B0FAD4"/>
+    <w:lvl w:ilvl="0" w:tplc="04090001">
+      <w:start w:val="1"/>
+      <w:numFmt w:val="bullet"/>
+      <w:lvlText w:val=""/>
+      <w:lvlJc w:val="left"/>
+      <w:pPr>
+        <w:ind w:left="720" w:hanging="360"/>
+      </w:pPr>
+      <w:rPr>
+        <w:rFonts w:ascii="Symbol" w:hAnsi="Symbol" w:hint="default"/>
+      </w:rPr>
+    </w:lvl>
+    <w:lvl w:ilvl="1" w:tplc="04090003">
+      <w:start w:val="1"/>
+      <w:numFmt w:val="bullet"/>
+      <w:lvlText w:val="o"/>
+      <w:lvlJc w:val="left"/>
+      <w:pPr>
+        <w:ind w:left="1440" w:hanging="360"/>
+      </w:pPr>
+      <w:rPr>
+        <w:rFonts w:ascii="Courier New" w:hAnsi="Courier New" w:cs="Courier New" w:hint="default"/>
+      </w:rPr>
+    </w:lvl>
+    <w:lvl w:ilvl="2" w:tplc="04090005">
+      <w:start w:val="1"/>
+      <w:numFmt w:val="bullet"/>
+      <w:lvlText w:val=""/>
+      <w:lvlJc w:val="left"/>
+      <w:pPr>
+        <w:ind w:left="2160" w:hanging="360"/>
+      </w:pPr>
+      <w:rPr>
+        <w:rFonts w:ascii="Wingdings" w:hAnsi="Wingdings" w:hint="default"/>
+      </w:rPr>
+    </w:lvl>
+    <w:lvl w:ilvl="3" w:tplc="04090001">
+      <w:start w:val="1"/>
+      <w:numFmt w:val="bullet"/>
+      <w:lvlText w:val=""/>
+      <w:lvlJc w:val="left"/>
+      <w:pPr>
+        <w:ind w:left="2880" w:hanging="360"/>
+      </w:pPr>
+      <w:rPr>
+        <w:rFonts w:ascii="Symbol" w:hAnsi="Symbol" w:hint="default"/>
+      </w:rPr>
+    </w:lvl>
+    <w:lvl w:ilvl="4" w:tplc="04090003" w:tentative="1">
+      <w:start w:val="1"/>
+      <w:numFmt w:val="bullet"/>
+      <w:lvlText w:val="o"/>
+      <w:lvlJc w:val="left"/>
+      <w:pPr>
+        <w:ind w:left="3600" w:hanging="360"/>
+      </w:pPr>
+      <w:rPr>
+        <w:rFonts w:ascii="Courier New" w:hAnsi="Courier New" w:cs="Courier New" w:hint="default"/>
+      </w:rPr>
+    </w:lvl>
+    <w:lvl w:ilvl="5" w:tplc="04090005" w:tentative="1">
+      <w:start w:val="1"/>
+      <w:numFmt w:val="bullet"/>
+      <w:lvlText w:val=""/>
+      <w:lvlJc w:val="left"/>
+      <w:pPr>
+        <w:ind w:left="4320" w:hanging="360"/>
+      </w:pPr>
+      <w:rPr>
+        <w:rFonts w:ascii="Wingdings" w:hAnsi="Wingdings" w:hint="default"/>
+      </w:rPr>
+    </w:lvl>
+    <w:lvl w:ilvl="6" w:tplc="04090001" w:tentative="1">
+      <w:start w:val="1"/>
+      <w:numFmt w:val="bullet"/>
+      <w:lvlText w:val=""/>
+      <w:lvlJc w:val="left"/>
+      <w:pPr>
+        <w:ind w:left="5040" w:hanging="360"/>
+      </w:pPr>
+      <w:rPr>
+        <w:rFonts w:ascii="Symbol" w:hAnsi="Symbol" w:hint="default"/>
+      </w:rPr>
+    </w:lvl>
+    <w:lvl w:ilvl="7" w:tplc="04090003" w:tentative="1">
+      <w:start w:val="1"/>
+      <w:numFmt w:val="bullet"/>
+      <w:lvlText w:val="o"/>
+      <w:lvlJc w:val="left"/>
+      <w:pPr>
+        <w:ind w:left="5760" w:hanging="360"/>
+      </w:pPr>
+      <w:rPr>
+        <w:rFonts w:ascii="Courier New" w:hAnsi="Courier New" w:cs="Courier New" w:hint="default"/>
+      </w:rPr>
+    </w:lvl>
+    <w:lvl w:ilvl="8" w:tplc="04090005" w:tentative="1">
+      <w:start w:val="1"/>
+      <w:numFmt w:val="bullet"/>
+      <w:lvlText w:val=""/>
+      <w:lvlJc w:val="left"/>
+      <w:pPr>
+        <w:ind w:left="6480" w:hanging="360"/>
+      </w:pPr>
+      <w:rPr>
+        <w:rFonts w:ascii="Wingdings" w:hAnsi="Wingdings" w:hint="default"/>
+      </w:rPr>
+    </w:lvl>
+  </w:abstractNum>
   <w:num w:numId="1">
+    <w:abstractNumId w:val="3"/>
+  </w:num>
+  <w:num w:numId="2">
+    <w:abstractNumId w:val="4"/>
+  </w:num>
+  <w:num w:numId="3">
+    <w:abstractNumId w:val="14"/>
+  </w:num>
+  <w:num w:numId="4">
     <w:abstractNumId w:val="2"/>
   </w:num>
-  <w:num w:numId="2">
-    <w:abstractNumId w:val="3"/>
+  <w:num w:numId="5">
+    <w:abstractNumId w:val="12"/>
   </w:num>
-  <w:num w:numId="3">
+  <w:num w:numId="6">
     <w:abstractNumId w:val="11"/>
   </w:num>
-  <w:num w:numId="4">
+  <w:num w:numId="7">
+    <w:abstractNumId w:val="13"/>
+  </w:num>
+  <w:num w:numId="8">
+    <w:abstractNumId w:val="8"/>
+  </w:num>
+  <w:num w:numId="9">
+    <w:abstractNumId w:val="6"/>
+  </w:num>
+  <w:num w:numId="10">
+    <w:abstractNumId w:val="7"/>
+  </w:num>
+  <w:num w:numId="11">
+    <w:abstractNumId w:val="15"/>
+  </w:num>
+  <w:num w:numId="12">
+    <w:abstractNumId w:val="9"/>
+  </w:num>
+  <w:num w:numId="13">
     <w:abstractNumId w:val="1"/>
   </w:num>
-  <w:num w:numId="5">
-    <w:abstractNumId w:val="9"/>
+  <w:num w:numId="14">
+    <w:abstractNumId w:val="5"/>
   </w:num>
-  <w:num w:numId="6">
-    <w:abstractNumId w:val="8"/>
+  <w:num w:numId="15">
+    <w:abstractNumId w:val="16"/>
   </w:num>
-  <w:num w:numId="7">
+  <w:num w:numId="16">
     <w:abstractNumId w:val="10"/>
   </w:num>
-  <w:num w:numId="8">
-    <w:abstractNumId w:val="6"/>
-  </w:num>
-  <w:num w:numId="9">
-    <w:abstractNumId w:val="4"/>
-  </w:num>
-  <w:num w:numId="10">
-    <w:abstractNumId w:val="5"/>
-  </w:num>
-  <w:num w:numId="11">
-    <w:abstractNumId w:val="12"/>
-  </w:num>
-  <w:num w:numId="12">
-    <w:abstractNumId w:val="7"/>
-  </w:num>
-  <w:num w:numId="13">
+  <w:num w:numId="17">
     <w:abstractNumId w:val="0"/>
   </w:num>
 </w:numbering>
@@ -4451,6 +5559,7 @@
     <w:lsdException w:name="HTML Sample" w:semiHidden="1" w:unhideWhenUsed="1"/>
     <w:lsdException w:name="HTML Typewriter" w:semiHidden="1" w:unhideWhenUsed="1"/>
     <w:lsdException w:name="HTML Variable" w:semiHidden="1" w:unhideWhenUsed="1"/>
+    <w:lsdException w:name="Normal Table" w:semiHidden="1" w:unhideWhenUsed="1"/>
     <w:lsdException w:name="annotation subject" w:semiHidden="1" w:unhideWhenUsed="1"/>
     <w:lsdException w:name="No List" w:semiHidden="1" w:unhideWhenUsed="1"/>
     <w:lsdException w:name="Outline List 1" w:semiHidden="1" w:unhideWhenUsed="1"/>
@@ -4494,8 +5603,10 @@
     <w:lsdException w:name="Table Elegant" w:semiHidden="1" w:unhideWhenUsed="1"/>
     <w:lsdException w:name="Table Professional" w:semiHidden="1" w:unhideWhenUsed="1"/>
     <w:lsdException w:name="Table Subtle 1" w:semiHidden="1" w:unhideWhenUsed="1"/>
+    <w:lsdException w:name="Table Subtle 2" w:semiHidden="1" w:unhideWhenUsed="1"/>
     <w:lsdException w:name="Table Web 1" w:semiHidden="1" w:unhideWhenUsed="1"/>
     <w:lsdException w:name="Table Web 2" w:semiHidden="1" w:unhideWhenUsed="1"/>
+    <w:lsdException w:name="Table Web 3" w:semiHidden="1" w:unhideWhenUsed="1"/>
     <w:lsdException w:name="Balloon Text" w:semiHidden="1" w:unhideWhenUsed="1"/>
     <w:lsdException w:name="Table Grid" w:uiPriority="59"/>
     <w:lsdException w:name="Table Theme" w:semiHidden="1" w:unhideWhenUsed="1"/>
@@ -5290,7 +6401,7 @@
 </file>
 
 <file path=customXml/itemProps1.xml><?xml version="1.0" encoding="utf-8"?>
-<ds:datastoreItem xmlns:ds="http://schemas.openxmlformats.org/officeDocument/2006/customXml" ds:itemID="{6486FC5A-B5E5-4681-89CE-7927DEFC97AF}">
+<ds:datastoreItem xmlns:ds="http://schemas.openxmlformats.org/officeDocument/2006/customXml" ds:itemID="{92AC9962-D588-46CC-8F45-A724809A9D7F}">
   <ds:schemaRefs>
     <ds:schemaRef ds:uri="http://schemas.openxmlformats.org/officeDocument/2006/bibliography"/>
   </ds:schemaRefs>

</xml_diff>